<commit_message>
Laboratorio 4 - Entrega final
</commit_message>
<xml_diff>
--- a/Docs/Observaciones-Lab 4.docx
+++ b/Docs/Observaciones-Lab 4.docx
@@ -4,7 +4,7 @@
   <w:body>
     <w:p>
       <w:pPr>
-        <w:pStyle w:val="Title"/>
+        <w:pStyle w:val="Ttulo"/>
         <w:jc w:val="center"/>
         <w:rPr>
           <w:noProof w:val="0"/>
@@ -33,24 +33,36 @@
           <w:noProof w:val="0"/>
           <w:lang w:val="es-419"/>
         </w:rPr>
-        <w:t xml:space="preserve">Estudiante </w:t>
+        <w:t>Julián Ricardo Villate</w:t>
       </w:r>
       <w:r>
         <w:rPr>
           <w:noProof w:val="0"/>
           <w:lang w:val="es-419"/>
         </w:rPr>
-        <w:t xml:space="preserve">1 Cod </w:t>
-      </w:r>
-      <w:proofErr w:type="spellStart"/>
+        <w:t xml:space="preserve"> </w:t>
+      </w:r>
       <w:r>
         <w:rPr>
           <w:noProof w:val="0"/>
           <w:lang w:val="es-419"/>
         </w:rPr>
-        <w:t>XXXX</w:t>
-      </w:r>
-      <w:proofErr w:type="spellEnd"/>
+        <w:t xml:space="preserve">Torres </w:t>
+      </w:r>
+      <w:r>
+        <w:rPr>
+          <w:noProof w:val="0"/>
+          <w:lang w:val="es-419"/>
+        </w:rPr>
+        <w:t xml:space="preserve">Cod </w:t>
+      </w:r>
+      <w:r>
+        <w:rPr>
+          <w:noProof w:val="0"/>
+          <w:lang w:val="es-419"/>
+        </w:rPr>
+        <w:t>202020509</w:t>
+      </w:r>
     </w:p>
     <w:p>
       <w:pPr>
@@ -66,24 +78,22 @@
           <w:noProof w:val="0"/>
           <w:lang w:val="es-419"/>
         </w:rPr>
-        <w:t xml:space="preserve">Estudiante </w:t>
+        <w:t>Sergio Pardo Gutiérrez</w:t>
       </w:r>
       <w:r>
         <w:rPr>
           <w:noProof w:val="0"/>
           <w:lang w:val="es-419"/>
         </w:rPr>
-        <w:t xml:space="preserve">2 Cod </w:t>
-      </w:r>
-      <w:proofErr w:type="spellStart"/>
+        <w:t xml:space="preserve"> Cod </w:t>
+      </w:r>
       <w:r>
         <w:rPr>
           <w:noProof w:val="0"/>
           <w:lang w:val="es-419"/>
         </w:rPr>
-        <w:t>XXXX</w:t>
-      </w:r>
-      <w:proofErr w:type="spellEnd"/>
+        <w:t>202025720</w:t>
+      </w:r>
     </w:p>
     <w:p>
       <w:pPr>
@@ -97,15 +107,15 @@
     </w:p>
     <w:tbl>
       <w:tblPr>
-        <w:tblStyle w:val="GridTable2"/>
-        <w:tblW w:w="3694" w:type="pct"/>
+        <w:tblStyle w:val="Tabladecuadrcula2"/>
+        <w:tblW w:w="6915" w:type="dxa"/>
         <w:jc w:val="center"/>
         <w:tblLook w:val="04A0" w:firstRow="1" w:lastRow="0" w:firstColumn="1" w:lastColumn="0" w:noHBand="0" w:noVBand="1"/>
       </w:tblPr>
       <w:tblGrid>
         <w:gridCol w:w="2394"/>
-        <w:gridCol w:w="2196"/>
-        <w:gridCol w:w="2325"/>
+        <w:gridCol w:w="2085"/>
+        <w:gridCol w:w="2436"/>
       </w:tblGrid>
       <w:tr>
         <w:trPr>
@@ -116,7 +126,7 @@
         <w:tc>
           <w:tcPr>
             <w:cnfStyle w:val="001000000000" w:firstRow="0" w:lastRow="0" w:firstColumn="1" w:lastColumn="0" w:oddVBand="0" w:evenVBand="0" w:oddHBand="0" w:evenHBand="0" w:firstRowFirstColumn="0" w:firstRowLastColumn="0" w:lastRowFirstColumn="0" w:lastRowLastColumn="0"/>
-            <w:tcW w:w="1731" w:type="pct"/>
+            <w:tcW w:w="2394" w:type="dxa"/>
             <w:tcBorders>
               <w:top w:val="single" w:sz="4" w:space="0" w:color="auto"/>
             </w:tcBorders>
@@ -134,7 +144,7 @@
         </w:tc>
         <w:tc>
           <w:tcPr>
-            <w:tcW w:w="1588" w:type="pct"/>
+            <w:tcW w:w="2085" w:type="dxa"/>
             <w:tcBorders>
               <w:top w:val="single" w:sz="4" w:space="0" w:color="auto"/>
             </w:tcBorders>
@@ -161,7 +171,7 @@
         </w:tc>
         <w:tc>
           <w:tcPr>
-            <w:tcW w:w="1681" w:type="pct"/>
+            <w:tcW w:w="2436" w:type="dxa"/>
             <w:tcBorders>
               <w:top w:val="single" w:sz="4" w:space="0" w:color="auto"/>
             </w:tcBorders>
@@ -195,7 +205,7 @@
         <w:tc>
           <w:tcPr>
             <w:cnfStyle w:val="001000000000" w:firstRow="0" w:lastRow="0" w:firstColumn="1" w:lastColumn="0" w:oddVBand="0" w:evenVBand="0" w:oddHBand="0" w:evenHBand="0" w:firstRowFirstColumn="0" w:firstRowLastColumn="0" w:lastRowFirstColumn="0" w:lastRowLastColumn="0"/>
-            <w:tcW w:w="1731" w:type="pct"/>
+            <w:tcW w:w="2394" w:type="dxa"/>
           </w:tcPr>
           <w:p>
             <w:pPr>
@@ -218,7 +228,7 @@
         </w:tc>
         <w:tc>
           <w:tcPr>
-            <w:tcW w:w="1588" w:type="pct"/>
+            <w:tcW w:w="2085" w:type="dxa"/>
           </w:tcPr>
           <w:p>
             <w:pPr>
@@ -230,11 +240,19 @@
                 <w:lang w:val="es-419"/>
               </w:rPr>
             </w:pPr>
-          </w:p>
-        </w:tc>
-        <w:tc>
-          <w:tcPr>
-            <w:tcW w:w="1681" w:type="pct"/>
+            <w:r>
+              <w:rPr>
+                <w:rFonts w:ascii="Dax-Regular" w:hAnsi="Dax-Regular"/>
+                <w:noProof w:val="0"/>
+                <w:lang w:val="es-419"/>
+              </w:rPr>
+              <w:t>AMD A9-9425</w:t>
+            </w:r>
+          </w:p>
+        </w:tc>
+        <w:tc>
+          <w:tcPr>
+            <w:tcW w:w="2436" w:type="dxa"/>
           </w:tcPr>
           <w:p>
             <w:pPr>
@@ -243,9 +261,45 @@
               <w:rPr>
                 <w:rFonts w:ascii="Dax-Regular" w:hAnsi="Dax-Regular"/>
                 <w:noProof w:val="0"/>
-                <w:lang w:val="es-419"/>
-              </w:rPr>
-            </w:pPr>
+              </w:rPr>
+            </w:pPr>
+            <w:r>
+              <w:rPr>
+                <w:rFonts w:ascii="Dax-Regular" w:hAnsi="Dax-Regular"/>
+                <w:noProof w:val="0"/>
+              </w:rPr>
+              <w:t xml:space="preserve">Intel(R) </w:t>
+            </w:r>
+            <w:proofErr w:type="gramStart"/>
+            <w:r>
+              <w:rPr>
+                <w:rFonts w:ascii="Dax-Regular" w:hAnsi="Dax-Regular"/>
+                <w:noProof w:val="0"/>
+              </w:rPr>
+              <w:t>Core(</w:t>
+            </w:r>
+            <w:proofErr w:type="gramEnd"/>
+            <w:r>
+              <w:rPr>
+                <w:rFonts w:ascii="Dax-Regular" w:hAnsi="Dax-Regular"/>
+                <w:noProof w:val="0"/>
+              </w:rPr>
+              <w:t>TM) i7-8565</w:t>
+            </w:r>
+            <w:r>
+              <w:rPr>
+                <w:rFonts w:ascii="Dax-Regular" w:hAnsi="Dax-Regular"/>
+                <w:noProof w:val="0"/>
+              </w:rPr>
+              <w:t xml:space="preserve"> </w:t>
+            </w:r>
+            <w:r>
+              <w:rPr>
+                <w:rFonts w:ascii="Dax-Regular" w:hAnsi="Dax-Regular"/>
+                <w:noProof w:val="0"/>
+              </w:rPr>
+              <w:t>CPU @ 1.80GHz   1.99 GHz</w:t>
+            </w:r>
           </w:p>
         </w:tc>
       </w:tr>
@@ -256,7 +310,7 @@
         <w:tc>
           <w:tcPr>
             <w:cnfStyle w:val="001000000000" w:firstRow="0" w:lastRow="0" w:firstColumn="1" w:lastColumn="0" w:oddVBand="0" w:evenVBand="0" w:oddHBand="0" w:evenHBand="0" w:firstRowFirstColumn="0" w:firstRowLastColumn="0" w:lastRowFirstColumn="0" w:lastRowLastColumn="0"/>
-            <w:tcW w:w="1731" w:type="pct"/>
+            <w:tcW w:w="2394" w:type="dxa"/>
           </w:tcPr>
           <w:p>
             <w:pPr>
@@ -279,7 +333,7 @@
         </w:tc>
         <w:tc>
           <w:tcPr>
-            <w:tcW w:w="1588" w:type="pct"/>
+            <w:tcW w:w="2085" w:type="dxa"/>
           </w:tcPr>
           <w:p>
             <w:pPr>
@@ -291,11 +345,19 @@
                 <w:lang w:val="es-419"/>
               </w:rPr>
             </w:pPr>
-          </w:p>
-        </w:tc>
-        <w:tc>
-          <w:tcPr>
-            <w:tcW w:w="1681" w:type="pct"/>
+            <w:r>
+              <w:rPr>
+                <w:rFonts w:ascii="Dax-Regular" w:hAnsi="Dax-Regular"/>
+                <w:noProof w:val="0"/>
+                <w:lang w:val="es-419"/>
+              </w:rPr>
+              <w:t>8</w:t>
+            </w:r>
+          </w:p>
+        </w:tc>
+        <w:tc>
+          <w:tcPr>
+            <w:tcW w:w="2436" w:type="dxa"/>
           </w:tcPr>
           <w:p>
             <w:pPr>
@@ -307,6 +369,14 @@
                 <w:lang w:val="es-419"/>
               </w:rPr>
             </w:pPr>
+            <w:r>
+              <w:rPr>
+                <w:rFonts w:ascii="Dax-Regular" w:hAnsi="Dax-Regular"/>
+                <w:noProof w:val="0"/>
+                <w:lang w:val="es-419"/>
+              </w:rPr>
+              <w:t>16</w:t>
+            </w:r>
           </w:p>
         </w:tc>
       </w:tr>
@@ -318,7 +388,7 @@
         <w:tc>
           <w:tcPr>
             <w:cnfStyle w:val="001000000000" w:firstRow="0" w:lastRow="0" w:firstColumn="1" w:lastColumn="0" w:oddVBand="0" w:evenVBand="0" w:oddHBand="0" w:evenHBand="0" w:firstRowFirstColumn="0" w:firstRowLastColumn="0" w:lastRowFirstColumn="0" w:lastRowLastColumn="0"/>
-            <w:tcW w:w="1731" w:type="pct"/>
+            <w:tcW w:w="2394" w:type="dxa"/>
           </w:tcPr>
           <w:p>
             <w:pPr>
@@ -341,7 +411,7 @@
         </w:tc>
         <w:tc>
           <w:tcPr>
-            <w:tcW w:w="1588" w:type="pct"/>
+            <w:tcW w:w="2085" w:type="dxa"/>
           </w:tcPr>
           <w:p>
             <w:pPr>
@@ -353,11 +423,27 @@
                 <w:lang w:val="es-419"/>
               </w:rPr>
             </w:pPr>
-          </w:p>
-        </w:tc>
-        <w:tc>
-          <w:tcPr>
-            <w:tcW w:w="1681" w:type="pct"/>
+            <w:r>
+              <w:rPr>
+                <w:rFonts w:ascii="Dax-Regular" w:hAnsi="Dax-Regular"/>
+                <w:noProof w:val="0"/>
+                <w:lang w:val="es-419"/>
+              </w:rPr>
+              <w:t>Windows 10</w:t>
+            </w:r>
+            <w:r>
+              <w:rPr>
+                <w:rFonts w:ascii="Dax-Regular" w:hAnsi="Dax-Regular"/>
+                <w:noProof w:val="0"/>
+                <w:lang w:val="es-419"/>
+              </w:rPr>
+              <w:t xml:space="preserve"> x64</w:t>
+            </w:r>
+          </w:p>
+        </w:tc>
+        <w:tc>
+          <w:tcPr>
+            <w:tcW w:w="2436" w:type="dxa"/>
           </w:tcPr>
           <w:p>
             <w:pPr>
@@ -370,13 +456,21 @@
                 <w:lang w:val="es-419"/>
               </w:rPr>
             </w:pPr>
+            <w:r>
+              <w:rPr>
+                <w:rFonts w:ascii="Dax-Regular" w:hAnsi="Dax-Regular"/>
+                <w:noProof w:val="0"/>
+                <w:lang w:val="es-419"/>
+              </w:rPr>
+              <w:t>Windows 10 Home 64 bits</w:t>
+            </w:r>
           </w:p>
         </w:tc>
       </w:tr>
     </w:tbl>
     <w:p>
       <w:pPr>
-        <w:pStyle w:val="Caption"/>
+        <w:pStyle w:val="Descripcin"/>
         <w:jc w:val="center"/>
         <w:rPr>
           <w:lang w:val="es-419"/>
@@ -429,7 +523,7 @@
     </w:p>
     <w:p>
       <w:pPr>
-        <w:pStyle w:val="Heading1"/>
+        <w:pStyle w:val="Ttulo1"/>
         <w:rPr>
           <w:b/>
           <w:bCs/>
@@ -449,7 +543,7 @@
     </w:p>
     <w:p>
       <w:pPr>
-        <w:pStyle w:val="Heading2"/>
+        <w:pStyle w:val="Ttulo2"/>
         <w:rPr>
           <w:b/>
           <w:bCs/>
@@ -469,7 +563,7 @@
     </w:p>
     <w:tbl>
       <w:tblPr>
-        <w:tblStyle w:val="GridTable2"/>
+        <w:tblStyle w:val="Tabladecuadrcula2"/>
         <w:tblW w:w="5000" w:type="pct"/>
         <w:jc w:val="center"/>
         <w:tblLook w:val="04A0" w:firstRow="1" w:lastRow="0" w:firstColumn="1" w:lastColumn="0" w:noHBand="0" w:noVBand="1"/>
@@ -511,7 +605,6 @@
               </w:rPr>
               <w:t>Tamaño de la muestra (</w:t>
             </w:r>
-            <w:proofErr w:type="spellStart"/>
             <w:r>
               <w:rPr>
                 <w:noProof w:val="0"/>
@@ -519,7 +612,6 @@
               </w:rPr>
               <w:t>ARRAY_LIST</w:t>
             </w:r>
-            <w:proofErr w:type="spellEnd"/>
             <w:r>
               <w:rPr>
                 <w:rFonts w:ascii="Dax-Regular" w:hAnsi="Dax-Regular"/>
@@ -729,6 +821,14 @@
                 <w:lang w:val="es-419"/>
               </w:rPr>
             </w:pPr>
+            <w:r>
+              <w:rPr>
+                <w:rFonts w:ascii="Dax-Regular" w:hAnsi="Dax-Regular"/>
+                <w:noProof w:val="0"/>
+                <w:lang w:val="es-419"/>
+              </w:rPr>
+              <w:t>1218.752</w:t>
+            </w:r>
           </w:p>
         </w:tc>
         <w:tc>
@@ -745,12 +845,39 @@
                 <w:lang w:val="es-419"/>
               </w:rPr>
             </w:pPr>
+            <w:r>
+              <w:rPr>
+                <w:rFonts w:ascii="Dax-Regular" w:hAnsi="Dax-Regular"/>
+                <w:noProof w:val="0"/>
+                <w:lang w:val="es-419"/>
+              </w:rPr>
+              <w:t>1203.125</w:t>
+            </w:r>
           </w:p>
         </w:tc>
         <w:tc>
           <w:tcPr>
             <w:tcW w:w="1394" w:type="pct"/>
           </w:tcPr>
+          <w:p>
+            <w:pPr>
+              <w:jc w:val="both"/>
+              <w:cnfStyle w:val="000000100000" w:firstRow="0" w:lastRow="0" w:firstColumn="0" w:lastColumn="0" w:oddVBand="0" w:evenVBand="0" w:oddHBand="1" w:evenHBand="0" w:firstRowFirstColumn="0" w:firstRowLastColumn="0" w:lastRowFirstColumn="0" w:lastRowLastColumn="0"/>
+              <w:rPr>
+                <w:rFonts w:ascii="Dax-Regular" w:hAnsi="Dax-Regular"/>
+                <w:noProof w:val="0"/>
+                <w:lang w:val="es-419"/>
+              </w:rPr>
+            </w:pPr>
+            <w:r>
+              <w:rPr>
+                <w:rFonts w:ascii="Dax-Regular" w:hAnsi="Dax-Regular"/>
+                <w:noProof w:val="0"/>
+                <w:lang w:val="es-419"/>
+              </w:rPr>
+              <w:t>46</w:t>
+            </w:r>
+          </w:p>
           <w:p>
             <w:pPr>
               <w:jc w:val="both"/>
@@ -806,6 +933,14 @@
                 <w:lang w:val="es-419"/>
               </w:rPr>
             </w:pPr>
+            <w:r>
+              <w:rPr>
+                <w:rFonts w:ascii="Dax-Regular" w:hAnsi="Dax-Regular"/>
+                <w:noProof w:val="0"/>
+                <w:lang w:val="es-419"/>
+              </w:rPr>
+              <w:t>4921.875</w:t>
+            </w:r>
           </w:p>
         </w:tc>
         <w:tc>
@@ -822,6 +957,14 @@
                 <w:lang w:val="es-419"/>
               </w:rPr>
             </w:pPr>
+            <w:r>
+              <w:rPr>
+                <w:rFonts w:ascii="Dax-Regular" w:hAnsi="Dax-Regular"/>
+                <w:noProof w:val="0"/>
+                <w:lang w:val="es-419"/>
+              </w:rPr>
+              <w:t>4906.25</w:t>
+            </w:r>
           </w:p>
         </w:tc>
         <w:tc>
@@ -838,6 +981,14 @@
                 <w:lang w:val="es-419"/>
               </w:rPr>
             </w:pPr>
+            <w:r>
+              <w:rPr>
+                <w:rFonts w:ascii="Dax-Regular" w:hAnsi="Dax-Regular"/>
+                <w:noProof w:val="0"/>
+                <w:lang w:val="es-419"/>
+              </w:rPr>
+              <w:t>140</w:t>
+            </w:r>
           </w:p>
         </w:tc>
       </w:tr>
@@ -879,11 +1030,19 @@
               <w:jc w:val="both"/>
               <w:cnfStyle w:val="000000100000" w:firstRow="0" w:lastRow="0" w:firstColumn="0" w:lastColumn="0" w:oddVBand="0" w:evenVBand="0" w:oddHBand="1" w:evenHBand="0" w:firstRowFirstColumn="0" w:firstRowLastColumn="0" w:lastRowFirstColumn="0" w:lastRowLastColumn="0"/>
               <w:rPr>
-                <w:rFonts w:ascii="Dax-Regular" w:hAnsi="Dax-Regular"/>
-                <w:noProof w:val="0"/>
-                <w:lang w:val="es-419"/>
-              </w:rPr>
-            </w:pPr>
+                <w:rFonts w:ascii="Dax-Regular" w:eastAsia="Dax-Regular" w:hAnsi="Dax-Regular" w:cs="Dax-Regular"/>
+                <w:noProof w:val="0"/>
+                <w:lang w:val="es-419"/>
+              </w:rPr>
+            </w:pPr>
+            <w:r>
+              <w:rPr>
+                <w:rFonts w:ascii="Dax-Regular" w:eastAsia="Dax-Regular" w:hAnsi="Dax-Regular" w:cs="Dax-Regular"/>
+                <w:noProof w:val="0"/>
+                <w:lang w:val="es-419"/>
+              </w:rPr>
+              <w:t>25468.75</w:t>
+            </w:r>
           </w:p>
         </w:tc>
         <w:tc>
@@ -900,6 +1059,14 @@
                 <w:lang w:val="es-419"/>
               </w:rPr>
             </w:pPr>
+            <w:r>
+              <w:rPr>
+                <w:rFonts w:ascii="Dax-Regular" w:hAnsi="Dax-Regular"/>
+                <w:noProof w:val="0"/>
+                <w:lang w:val="es-419"/>
+              </w:rPr>
+              <w:t>26906.25</w:t>
+            </w:r>
           </w:p>
         </w:tc>
         <w:tc>
@@ -916,6 +1083,14 @@
                 <w:lang w:val="es-419"/>
               </w:rPr>
             </w:pPr>
+            <w:r>
+              <w:rPr>
+                <w:rFonts w:ascii="Dax-Regular" w:hAnsi="Dax-Regular"/>
+                <w:noProof w:val="0"/>
+                <w:lang w:val="es-419"/>
+              </w:rPr>
+              <w:t>468.75</w:t>
+            </w:r>
           </w:p>
         </w:tc>
       </w:tr>
@@ -961,6 +1136,14 @@
                 <w:lang w:val="es-419"/>
               </w:rPr>
             </w:pPr>
+            <w:r>
+              <w:rPr>
+                <w:rFonts w:ascii="Dax-Regular" w:hAnsi="Dax-Regular"/>
+                <w:noProof w:val="0"/>
+                <w:lang w:val="es-419"/>
+              </w:rPr>
+              <w:t>100687.5</w:t>
+            </w:r>
           </w:p>
         </w:tc>
         <w:tc>
@@ -977,6 +1160,14 @@
                 <w:lang w:val="es-419"/>
               </w:rPr>
             </w:pPr>
+            <w:r>
+              <w:rPr>
+                <w:rFonts w:ascii="Dax-Regular" w:hAnsi="Dax-Regular"/>
+                <w:noProof w:val="0"/>
+                <w:lang w:val="es-419"/>
+              </w:rPr>
+              <w:t>99984.375</w:t>
+            </w:r>
           </w:p>
         </w:tc>
         <w:tc>
@@ -993,6 +1184,14 @@
                 <w:lang w:val="es-419"/>
               </w:rPr>
             </w:pPr>
+            <w:r>
+              <w:rPr>
+                <w:rFonts w:ascii="Dax-Regular" w:hAnsi="Dax-Regular"/>
+                <w:noProof w:val="0"/>
+                <w:lang w:val="es-419"/>
+              </w:rPr>
+              <w:t>953.125</w:t>
+            </w:r>
           </w:p>
         </w:tc>
       </w:tr>
@@ -1466,7 +1665,7 @@
     </w:tbl>
     <w:p>
       <w:pPr>
-        <w:pStyle w:val="Caption"/>
+        <w:pStyle w:val="Descripcin"/>
         <w:jc w:val="center"/>
         <w:rPr>
           <w:lang w:val="es-419"/>
@@ -1519,7 +1718,7 @@
     </w:p>
     <w:tbl>
       <w:tblPr>
-        <w:tblStyle w:val="GridTable2"/>
+        <w:tblStyle w:val="Tabladecuadrcula2"/>
         <w:tblW w:w="5000" w:type="pct"/>
         <w:jc w:val="center"/>
         <w:tblLook w:val="04A0" w:firstRow="1" w:lastRow="0" w:firstColumn="1" w:lastColumn="0" w:noHBand="0" w:noVBand="1"/>
@@ -1561,7 +1760,6 @@
               </w:rPr>
               <w:t>Tamaño de la muestra (</w:t>
             </w:r>
-            <w:proofErr w:type="spellStart"/>
             <w:r>
               <w:rPr>
                 <w:noProof w:val="0"/>
@@ -1569,7 +1767,6 @@
               </w:rPr>
               <w:t>LINKED_LIST</w:t>
             </w:r>
-            <w:proofErr w:type="spellEnd"/>
             <w:r>
               <w:rPr>
                 <w:rFonts w:ascii="Dax-Regular" w:hAnsi="Dax-Regular"/>
@@ -1779,12 +1976,15 @@
                 <w:lang w:val="es-419"/>
               </w:rPr>
             </w:pPr>
-          </w:p>
-        </w:tc>
-        <w:tc>
-          <w:tcPr>
-            <w:tcW w:w="1242" w:type="pct"/>
-          </w:tcPr>
+            <w:r>
+              <w:rPr>
+                <w:rFonts w:ascii="Dax-Regular" w:hAnsi="Dax-Regular"/>
+                <w:noProof w:val="0"/>
+                <w:lang w:val="es-419"/>
+              </w:rPr>
+              <w:t>102385.41</w:t>
+            </w:r>
+          </w:p>
           <w:p>
             <w:pPr>
               <w:jc w:val="both"/>
@@ -1799,7 +1999,7 @@
         </w:tc>
         <w:tc>
           <w:tcPr>
-            <w:tcW w:w="1306" w:type="pct"/>
+            <w:tcW w:w="1242" w:type="pct"/>
           </w:tcPr>
           <w:p>
             <w:pPr>
@@ -1811,6 +2011,49 @@
                 <w:lang w:val="es-419"/>
               </w:rPr>
             </w:pPr>
+            <w:r>
+              <w:rPr>
+                <w:rFonts w:ascii="Dax-Regular" w:hAnsi="Dax-Regular"/>
+                <w:noProof w:val="0"/>
+                <w:lang w:val="es-419"/>
+              </w:rPr>
+              <w:t>86125.0</w:t>
+            </w:r>
+          </w:p>
+          <w:p>
+            <w:pPr>
+              <w:jc w:val="both"/>
+              <w:cnfStyle w:val="000000100000" w:firstRow="0" w:lastRow="0" w:firstColumn="0" w:lastColumn="0" w:oddVBand="0" w:evenVBand="0" w:oddHBand="1" w:evenHBand="0" w:firstRowFirstColumn="0" w:firstRowLastColumn="0" w:lastRowFirstColumn="0" w:lastRowLastColumn="0"/>
+              <w:rPr>
+                <w:rFonts w:ascii="Dax-Regular" w:hAnsi="Dax-Regular"/>
+                <w:noProof w:val="0"/>
+                <w:lang w:val="es-419"/>
+              </w:rPr>
+            </w:pPr>
+          </w:p>
+        </w:tc>
+        <w:tc>
+          <w:tcPr>
+            <w:tcW w:w="1306" w:type="pct"/>
+          </w:tcPr>
+          <w:p>
+            <w:pPr>
+              <w:jc w:val="both"/>
+              <w:cnfStyle w:val="000000100000" w:firstRow="0" w:lastRow="0" w:firstColumn="0" w:lastColumn="0" w:oddVBand="0" w:evenVBand="0" w:oddHBand="1" w:evenHBand="0" w:firstRowFirstColumn="0" w:firstRowLastColumn="0" w:lastRowFirstColumn="0" w:lastRowLastColumn="0"/>
+              <w:rPr>
+                <w:rFonts w:ascii="Dax-Regular" w:hAnsi="Dax-Regular"/>
+                <w:noProof w:val="0"/>
+                <w:lang w:val="es-419"/>
+              </w:rPr>
+            </w:pPr>
+            <w:r>
+              <w:rPr>
+                <w:rFonts w:ascii="Dax-Regular" w:hAnsi="Dax-Regular"/>
+                <w:noProof w:val="0"/>
+                <w:lang w:val="es-419"/>
+              </w:rPr>
+              <w:t>4109.375</w:t>
+            </w:r>
           </w:p>
         </w:tc>
       </w:tr>
@@ -1856,12 +2099,15 @@
                 <w:lang w:val="es-419"/>
               </w:rPr>
             </w:pPr>
-          </w:p>
-        </w:tc>
-        <w:tc>
-          <w:tcPr>
-            <w:tcW w:w="1242" w:type="pct"/>
-          </w:tcPr>
+            <w:r>
+              <w:rPr>
+                <w:rFonts w:ascii="Dax-Regular" w:hAnsi="Dax-Regular"/>
+                <w:noProof w:val="0"/>
+                <w:lang w:val="es-419"/>
+              </w:rPr>
+              <w:t>780796.875</w:t>
+            </w:r>
+          </w:p>
           <w:p>
             <w:pPr>
               <w:jc w:val="both"/>
@@ -1876,7 +2122,7 @@
         </w:tc>
         <w:tc>
           <w:tcPr>
-            <w:tcW w:w="1306" w:type="pct"/>
+            <w:tcW w:w="1242" w:type="pct"/>
           </w:tcPr>
           <w:p>
             <w:pPr>
@@ -1888,6 +2134,49 @@
                 <w:lang w:val="es-419"/>
               </w:rPr>
             </w:pPr>
+            <w:r>
+              <w:rPr>
+                <w:rFonts w:ascii="Dax-Regular" w:hAnsi="Dax-Regular"/>
+                <w:noProof w:val="0"/>
+                <w:lang w:val="es-419"/>
+              </w:rPr>
+              <w:t>674578.125</w:t>
+            </w:r>
+          </w:p>
+          <w:p>
+            <w:pPr>
+              <w:jc w:val="both"/>
+              <w:cnfStyle w:val="000000000000" w:firstRow="0" w:lastRow="0" w:firstColumn="0" w:lastColumn="0" w:oddVBand="0" w:evenVBand="0" w:oddHBand="0" w:evenHBand="0" w:firstRowFirstColumn="0" w:firstRowLastColumn="0" w:lastRowFirstColumn="0" w:lastRowLastColumn="0"/>
+              <w:rPr>
+                <w:rFonts w:ascii="Dax-Regular" w:hAnsi="Dax-Regular"/>
+                <w:noProof w:val="0"/>
+                <w:lang w:val="es-419"/>
+              </w:rPr>
+            </w:pPr>
+          </w:p>
+        </w:tc>
+        <w:tc>
+          <w:tcPr>
+            <w:tcW w:w="1306" w:type="pct"/>
+          </w:tcPr>
+          <w:p>
+            <w:pPr>
+              <w:jc w:val="both"/>
+              <w:cnfStyle w:val="000000000000" w:firstRow="0" w:lastRow="0" w:firstColumn="0" w:lastColumn="0" w:oddVBand="0" w:evenVBand="0" w:oddHBand="0" w:evenHBand="0" w:firstRowFirstColumn="0" w:firstRowLastColumn="0" w:lastRowFirstColumn="0" w:lastRowLastColumn="0"/>
+              <w:rPr>
+                <w:rFonts w:ascii="Dax-Regular" w:hAnsi="Dax-Regular"/>
+                <w:noProof w:val="0"/>
+                <w:lang w:val="es-419"/>
+              </w:rPr>
+            </w:pPr>
+            <w:r>
+              <w:rPr>
+                <w:rFonts w:ascii="Dax-Regular" w:hAnsi="Dax-Regular"/>
+                <w:noProof w:val="0"/>
+                <w:lang w:val="es-419"/>
+              </w:rPr>
+              <w:t>21796.875</w:t>
+            </w:r>
           </w:p>
         </w:tc>
       </w:tr>
@@ -1928,6 +2217,20 @@
             <w:pPr>
               <w:jc w:val="both"/>
               <w:cnfStyle w:val="000000100000" w:firstRow="0" w:lastRow="0" w:firstColumn="0" w:lastColumn="0" w:oddVBand="0" w:evenVBand="0" w:oddHBand="1" w:evenHBand="0" w:firstRowFirstColumn="0" w:firstRowLastColumn="0" w:lastRowFirstColumn="0" w:lastRowLastColumn="0"/>
+            </w:pPr>
+            <w:r>
+              <w:rPr>
+                <w:rFonts w:ascii="Dax-Regular" w:eastAsia="Dax-Regular" w:hAnsi="Dax-Regular" w:cs="Dax-Regular"/>
+                <w:noProof w:val="0"/>
+                <w:lang w:val="es-419"/>
+              </w:rPr>
+              <w:t>6342421.875</w:t>
+            </w:r>
+          </w:p>
+          <w:p>
+            <w:pPr>
+              <w:jc w:val="both"/>
+              <w:cnfStyle w:val="000000100000" w:firstRow="0" w:lastRow="0" w:firstColumn="0" w:lastColumn="0" w:oddVBand="0" w:evenVBand="0" w:oddHBand="1" w:evenHBand="0" w:firstRowFirstColumn="0" w:firstRowLastColumn="0" w:lastRowFirstColumn="0" w:lastRowLastColumn="0"/>
               <w:rPr>
                 <w:rFonts w:ascii="Dax-Regular" w:hAnsi="Dax-Regular"/>
                 <w:noProof w:val="0"/>
@@ -2516,7 +2819,7 @@
     </w:tbl>
     <w:p>
       <w:pPr>
-        <w:pStyle w:val="Caption"/>
+        <w:pStyle w:val="Descripcin"/>
         <w:ind w:left="360"/>
         <w:rPr>
           <w:lang w:val="es-419"/>
@@ -2527,6 +2830,7 @@
         <w:rPr>
           <w:lang w:val="es-419"/>
         </w:rPr>
+        <w:lastRenderedPageBreak/>
         <w:t xml:space="preserve">Tabla </w:t>
       </w:r>
       <w:r>
@@ -2569,7 +2873,7 @@
     </w:p>
     <w:tbl>
       <w:tblPr>
-        <w:tblStyle w:val="GridTable2-Accent3"/>
+        <w:tblStyle w:val="Tablaconcuadrcula2-nfasis3"/>
         <w:tblW w:w="8790" w:type="dxa"/>
         <w:jc w:val="center"/>
         <w:tblLook w:val="04A0" w:firstRow="1" w:lastRow="0" w:firstColumn="1" w:lastColumn="0" w:noHBand="0" w:noVBand="1"/>
@@ -2628,25 +2932,7 @@
                 <w:noProof w:val="0"/>
                 <w:lang w:val="es-419"/>
               </w:rPr>
-              <w:t>Arreglo (</w:t>
-            </w:r>
-            <w:proofErr w:type="spellStart"/>
-            <w:r>
-              <w:rPr>
-                <w:rFonts w:ascii="Dax-Regular" w:hAnsi="Dax-Regular"/>
-                <w:noProof w:val="0"/>
-                <w:lang w:val="es-419"/>
-              </w:rPr>
-              <w:t>ARRAYLIST</w:t>
-            </w:r>
-            <w:proofErr w:type="spellEnd"/>
-            <w:r>
-              <w:rPr>
-                <w:rFonts w:ascii="Dax-Regular" w:hAnsi="Dax-Regular"/>
-                <w:noProof w:val="0"/>
-                <w:lang w:val="es-419"/>
-              </w:rPr>
-              <w:t>)</w:t>
+              <w:t>Arreglo (ARRAYLIST)</w:t>
             </w:r>
           </w:p>
         </w:tc>
@@ -2670,25 +2956,7 @@
                 <w:noProof w:val="0"/>
                 <w:lang w:val="es-419"/>
               </w:rPr>
-              <w:t>Lista enlazada (</w:t>
-            </w:r>
-            <w:proofErr w:type="spellStart"/>
-            <w:r>
-              <w:rPr>
-                <w:rFonts w:ascii="Dax-Regular" w:hAnsi="Dax-Regular"/>
-                <w:noProof w:val="0"/>
-                <w:lang w:val="es-419"/>
-              </w:rPr>
-              <w:t>LINKED_LIST</w:t>
-            </w:r>
-            <w:proofErr w:type="spellEnd"/>
-            <w:r>
-              <w:rPr>
-                <w:rFonts w:ascii="Dax-Regular" w:hAnsi="Dax-Regular"/>
-                <w:noProof w:val="0"/>
-                <w:lang w:val="es-419"/>
-              </w:rPr>
-              <w:t>)</w:t>
+              <w:t>Lista enlazada (LINKED_LIST)</w:t>
             </w:r>
           </w:p>
         </w:tc>
@@ -2759,12 +3027,39 @@
                 <w:lang w:val="es-419"/>
               </w:rPr>
             </w:pPr>
+            <w:r>
+              <w:rPr>
+                <w:rFonts w:ascii="Dax-Regular" w:hAnsi="Dax-Regular"/>
+                <w:noProof w:val="0"/>
+                <w:lang w:val="es-419"/>
+              </w:rPr>
+              <w:t>MAS EFICIENTE</w:t>
+            </w:r>
           </w:p>
         </w:tc>
         <w:tc>
           <w:tcPr>
             <w:tcW w:w="3420" w:type="dxa"/>
           </w:tcPr>
+          <w:p>
+            <w:pPr>
+              <w:jc w:val="both"/>
+              <w:cnfStyle w:val="000000100000" w:firstRow="0" w:lastRow="0" w:firstColumn="0" w:lastColumn="0" w:oddVBand="0" w:evenVBand="0" w:oddHBand="1" w:evenHBand="0" w:firstRowFirstColumn="0" w:firstRowLastColumn="0" w:lastRowFirstColumn="0" w:lastRowLastColumn="0"/>
+              <w:rPr>
+                <w:rFonts w:ascii="Dax-Regular" w:hAnsi="Dax-Regular"/>
+                <w:noProof w:val="0"/>
+                <w:lang w:val="es-419"/>
+              </w:rPr>
+            </w:pPr>
+            <w:r>
+              <w:rPr>
+                <w:rFonts w:ascii="Dax-Regular" w:hAnsi="Dax-Regular"/>
+                <w:noProof w:val="0"/>
+                <w:lang w:val="es-419"/>
+              </w:rPr>
+              <w:t>MENOS EFICIENTE</w:t>
+            </w:r>
+          </w:p>
           <w:p>
             <w:pPr>
               <w:jc w:val="both"/>
@@ -2850,12 +3145,50 @@
                 <w:lang w:val="es-419"/>
               </w:rPr>
             </w:pPr>
+            <w:r>
+              <w:rPr>
+                <w:rFonts w:ascii="Dax-Regular" w:hAnsi="Dax-Regular"/>
+                <w:noProof w:val="0"/>
+                <w:lang w:val="es-419"/>
+              </w:rPr>
+              <w:t>MAS EFICIENTE</w:t>
+            </w:r>
+          </w:p>
+          <w:p>
+            <w:pPr>
+              <w:jc w:val="both"/>
+              <w:cnfStyle w:val="000000000000" w:firstRow="0" w:lastRow="0" w:firstColumn="0" w:lastColumn="0" w:oddVBand="0" w:evenVBand="0" w:oddHBand="0" w:evenHBand="0" w:firstRowFirstColumn="0" w:firstRowLastColumn="0" w:lastRowFirstColumn="0" w:lastRowLastColumn="0"/>
+              <w:rPr>
+                <w:rFonts w:ascii="Dax-Regular" w:hAnsi="Dax-Regular"/>
+                <w:noProof w:val="0"/>
+                <w:lang w:val="es-419"/>
+              </w:rPr>
+            </w:pPr>
           </w:p>
         </w:tc>
         <w:tc>
           <w:tcPr>
             <w:tcW w:w="3420" w:type="dxa"/>
           </w:tcPr>
+          <w:p>
+            <w:pPr>
+              <w:jc w:val="both"/>
+              <w:cnfStyle w:val="000000000000" w:firstRow="0" w:lastRow="0" w:firstColumn="0" w:lastColumn="0" w:oddVBand="0" w:evenVBand="0" w:oddHBand="0" w:evenHBand="0" w:firstRowFirstColumn="0" w:firstRowLastColumn="0" w:lastRowFirstColumn="0" w:lastRowLastColumn="0"/>
+              <w:rPr>
+                <w:rFonts w:ascii="Dax-Regular" w:hAnsi="Dax-Regular"/>
+                <w:noProof w:val="0"/>
+                <w:lang w:val="es-419"/>
+              </w:rPr>
+            </w:pPr>
+            <w:r>
+              <w:rPr>
+                <w:rFonts w:ascii="Dax-Regular" w:hAnsi="Dax-Regular"/>
+                <w:noProof w:val="0"/>
+                <w:lang w:val="es-419"/>
+              </w:rPr>
+              <w:t>MENOS EFICIENTE</w:t>
+            </w:r>
+          </w:p>
           <w:p>
             <w:pPr>
               <w:jc w:val="both"/>
@@ -2922,6 +3255,25 @@
                 <w:lang w:val="es-419"/>
               </w:rPr>
             </w:pPr>
+            <w:r>
+              <w:rPr>
+                <w:rFonts w:ascii="Dax-Regular" w:hAnsi="Dax-Regular"/>
+                <w:noProof w:val="0"/>
+                <w:lang w:val="es-419"/>
+              </w:rPr>
+              <w:t>MAS EFICIENTE</w:t>
+            </w:r>
+          </w:p>
+          <w:p>
+            <w:pPr>
+              <w:jc w:val="both"/>
+              <w:cnfStyle w:val="000000100000" w:firstRow="0" w:lastRow="0" w:firstColumn="0" w:lastColumn="0" w:oddVBand="0" w:evenVBand="0" w:oddHBand="1" w:evenHBand="0" w:firstRowFirstColumn="0" w:firstRowLastColumn="0" w:lastRowFirstColumn="0" w:lastRowLastColumn="0"/>
+              <w:rPr>
+                <w:rFonts w:ascii="Dax-Regular" w:hAnsi="Dax-Regular"/>
+                <w:noProof w:val="0"/>
+                <w:lang w:val="es-419"/>
+              </w:rPr>
+            </w:pPr>
           </w:p>
         </w:tc>
         <w:tc>
@@ -2939,13 +3291,21 @@
                 <w:lang w:val="es-419"/>
               </w:rPr>
             </w:pPr>
+            <w:r>
+              <w:rPr>
+                <w:rFonts w:ascii="Dax-Regular" w:hAnsi="Dax-Regular"/>
+                <w:noProof w:val="0"/>
+                <w:lang w:val="es-419"/>
+              </w:rPr>
+              <w:t>MENOS EFICIENTE</w:t>
+            </w:r>
           </w:p>
         </w:tc>
       </w:tr>
     </w:tbl>
     <w:p>
       <w:pPr>
-        <w:pStyle w:val="Caption"/>
+        <w:pStyle w:val="Descripcin"/>
         <w:jc w:val="center"/>
         <w:rPr>
           <w:lang w:val="es-419"/>
@@ -3006,7 +3366,7 @@
     </w:p>
     <w:p>
       <w:pPr>
-        <w:pStyle w:val="Heading2"/>
+        <w:pStyle w:val="Ttulo2"/>
         <w:rPr>
           <w:b/>
           <w:bCs/>
@@ -3021,13 +3381,12 @@
           <w:noProof w:val="0"/>
           <w:lang w:val="es-419"/>
         </w:rPr>
-        <w:lastRenderedPageBreak/>
         <w:t>Graficas</w:t>
       </w:r>
     </w:p>
     <w:p>
       <w:pPr>
-        <w:pStyle w:val="ListParagraph"/>
+        <w:pStyle w:val="Prrafodelista"/>
         <w:numPr>
           <w:ilvl w:val="0"/>
           <w:numId w:val="5"/>
@@ -3051,14 +3410,7 @@
           <w:rFonts w:ascii="Dax-Regular" w:hAnsi="Dax-Regular"/>
           <w:lang w:val="es-419"/>
         </w:rPr>
-        <w:t>inco gráficas generadas por los resultados de las pruebas de rendimiento</w:t>
-      </w:r>
-      <w:r>
-        <w:rPr>
-          <w:rFonts w:ascii="Dax-Regular" w:hAnsi="Dax-Regular"/>
-          <w:lang w:val="es-419"/>
-        </w:rPr>
-        <w:t xml:space="preserve"> en la </w:t>
+        <w:t xml:space="preserve">inco gráficas generadas por los resultados de las pruebas de rendimiento en la </w:t>
       </w:r>
       <w:r>
         <w:rPr>
@@ -3090,7 +3442,7 @@
     </w:p>
     <w:p>
       <w:pPr>
-        <w:pStyle w:val="ListParagraph"/>
+        <w:pStyle w:val="Prrafodelista"/>
         <w:numPr>
           <w:ilvl w:val="1"/>
           <w:numId w:val="5"/>
@@ -3105,30 +3457,66 @@
       <w:r>
         <w:rPr>
           <w:rFonts w:ascii="Dax-Regular" w:hAnsi="Dax-Regular"/>
-          <w:lang w:val="es-419"/>
-        </w:rPr>
-        <w:t xml:space="preserve">Comparación de rendimiento </w:t>
-      </w:r>
-      <w:proofErr w:type="spellStart"/>
-      <w:r>
-        <w:rPr>
-          <w:rFonts w:ascii="Dax-Regular" w:hAnsi="Dax-Regular"/>
-          <w:lang w:val="es-419"/>
-        </w:rPr>
-        <w:t>ARRAYLIST</w:t>
-      </w:r>
-      <w:proofErr w:type="spellEnd"/>
-      <w:r>
-        <w:rPr>
-          <w:rFonts w:ascii="Dax-Regular" w:hAnsi="Dax-Regular"/>
-          <w:lang w:val="es-419"/>
-        </w:rPr>
-        <w:t>.</w:t>
+          <w:b/>
+          <w:bCs/>
+          <w:lang w:val="es-419"/>
+        </w:rPr>
+        <w:t>Comparación de rendimiento ARRAYLIST.</w:t>
       </w:r>
     </w:p>
     <w:p>
       <w:pPr>
-        <w:pStyle w:val="ListParagraph"/>
+        <w:spacing w:after="0"/>
+        <w:ind w:left="720"/>
+        <w:jc w:val="both"/>
+      </w:pPr>
+      <w:r>
+        <w:drawing>
+          <wp:inline distT="0" distB="0" distL="0" distR="0" wp14:anchorId="4C3A0688" wp14:editId="3F8366EB">
+            <wp:extent cx="4572000" cy="3838575"/>
+            <wp:effectExtent l="0" t="0" r="0" b="0"/>
+            <wp:docPr id="1811109246" name="Imagen 1811109246"/>
+            <wp:cNvGraphicFramePr>
+              <a:graphicFrameLocks xmlns:a="http://schemas.openxmlformats.org/drawingml/2006/main" noChangeAspect="1"/>
+            </wp:cNvGraphicFramePr>
+            <a:graphic xmlns:a="http://schemas.openxmlformats.org/drawingml/2006/main">
+              <a:graphicData uri="http://schemas.openxmlformats.org/drawingml/2006/picture">
+                <pic:pic xmlns:pic="http://schemas.openxmlformats.org/drawingml/2006/picture">
+                  <pic:nvPicPr>
+                    <pic:cNvPr id="0" name=""/>
+                    <pic:cNvPicPr/>
+                  </pic:nvPicPr>
+                  <pic:blipFill>
+                    <a:blip r:embed="rId8">
+                      <a:extLst>
+                        <a:ext uri="{28A0092B-C50C-407E-A947-70E740481C1C}">
+                          <a14:useLocalDpi xmlns:a14="http://schemas.microsoft.com/office/drawing/2010/main" val="0"/>
+                        </a:ext>
+                      </a:extLst>
+                    </a:blip>
+                    <a:stretch>
+                      <a:fillRect/>
+                    </a:stretch>
+                  </pic:blipFill>
+                  <pic:spPr>
+                    <a:xfrm>
+                      <a:off x="0" y="0"/>
+                      <a:ext cx="4572000" cy="3838575"/>
+                    </a:xfrm>
+                    <a:prstGeom prst="rect">
+                      <a:avLst/>
+                    </a:prstGeom>
+                  </pic:spPr>
+                </pic:pic>
+              </a:graphicData>
+            </a:graphic>
+          </wp:inline>
+        </w:drawing>
+      </w:r>
+    </w:p>
+    <w:p>
+      <w:pPr>
+        <w:pStyle w:val="Prrafodelista"/>
         <w:numPr>
           <w:ilvl w:val="1"/>
           <w:numId w:val="5"/>
@@ -3143,30 +3531,67 @@
       <w:r>
         <w:rPr>
           <w:rFonts w:ascii="Dax-Regular" w:hAnsi="Dax-Regular"/>
-          <w:lang w:val="es-419"/>
-        </w:rPr>
-        <w:t xml:space="preserve">Comparación de rendimiento </w:t>
-      </w:r>
-      <w:proofErr w:type="spellStart"/>
-      <w:r>
-        <w:rPr>
-          <w:rFonts w:ascii="Dax-Regular" w:hAnsi="Dax-Regular"/>
-          <w:lang w:val="es-419"/>
-        </w:rPr>
-        <w:t>LINKED_LIST</w:t>
-      </w:r>
-      <w:proofErr w:type="spellEnd"/>
-      <w:r>
-        <w:rPr>
-          <w:rFonts w:ascii="Dax-Regular" w:hAnsi="Dax-Regular"/>
-          <w:lang w:val="es-419"/>
-        </w:rPr>
-        <w:t>.</w:t>
+          <w:b/>
+          <w:bCs/>
+          <w:lang w:val="es-419"/>
+        </w:rPr>
+        <w:t>Comparación de rendimiento LINKED_LIST.</w:t>
       </w:r>
     </w:p>
     <w:p>
       <w:pPr>
-        <w:pStyle w:val="ListParagraph"/>
+        <w:spacing w:after="0"/>
+        <w:ind w:left="720"/>
+        <w:jc w:val="both"/>
+      </w:pPr>
+      <w:r>
+        <w:lastRenderedPageBreak/>
+        <w:drawing>
+          <wp:inline distT="0" distB="0" distL="0" distR="0" wp14:anchorId="61699609" wp14:editId="7DAABC98">
+            <wp:extent cx="5029200" cy="4211955"/>
+            <wp:effectExtent l="0" t="0" r="0" b="0"/>
+            <wp:docPr id="1298641158" name="Imagen 1298641158"/>
+            <wp:cNvGraphicFramePr>
+              <a:graphicFrameLocks xmlns:a="http://schemas.openxmlformats.org/drawingml/2006/main" noChangeAspect="1"/>
+            </wp:cNvGraphicFramePr>
+            <a:graphic xmlns:a="http://schemas.openxmlformats.org/drawingml/2006/main">
+              <a:graphicData uri="http://schemas.openxmlformats.org/drawingml/2006/picture">
+                <pic:pic xmlns:pic="http://schemas.openxmlformats.org/drawingml/2006/picture">
+                  <pic:nvPicPr>
+                    <pic:cNvPr id="0" name=""/>
+                    <pic:cNvPicPr/>
+                  </pic:nvPicPr>
+                  <pic:blipFill>
+                    <a:blip r:embed="rId9">
+                      <a:extLst>
+                        <a:ext uri="{28A0092B-C50C-407E-A947-70E740481C1C}">
+                          <a14:useLocalDpi xmlns:a14="http://schemas.microsoft.com/office/drawing/2010/main" val="0"/>
+                        </a:ext>
+                      </a:extLst>
+                    </a:blip>
+                    <a:stretch>
+                      <a:fillRect/>
+                    </a:stretch>
+                  </pic:blipFill>
+                  <pic:spPr>
+                    <a:xfrm>
+                      <a:off x="0" y="0"/>
+                      <a:ext cx="5029200" cy="4211955"/>
+                    </a:xfrm>
+                    <a:prstGeom prst="rect">
+                      <a:avLst/>
+                    </a:prstGeom>
+                  </pic:spPr>
+                </pic:pic>
+              </a:graphicData>
+            </a:graphic>
+          </wp:inline>
+        </w:drawing>
+      </w:r>
+    </w:p>
+    <w:p>
+      <w:pPr>
+        <w:pStyle w:val="Prrafodelista"/>
         <w:numPr>
           <w:ilvl w:val="1"/>
           <w:numId w:val="5"/>
@@ -3181,6 +3606,8 @@
       <w:r>
         <w:rPr>
           <w:rFonts w:ascii="Dax-Regular" w:hAnsi="Dax-Regular"/>
+          <w:b/>
+          <w:bCs/>
           <w:lang w:val="es-419"/>
         </w:rPr>
         <w:t xml:space="preserve">Comparación de rendimiento para </w:t>
@@ -3189,6 +3616,8 @@
       <w:r>
         <w:rPr>
           <w:rFonts w:ascii="Dax-Regular" w:hAnsi="Dax-Regular"/>
+          <w:b/>
+          <w:bCs/>
           <w:lang w:val="es-419"/>
         </w:rPr>
         <w:t>Insertion</w:t>
@@ -3197,6 +3626,8 @@
       <w:r>
         <w:rPr>
           <w:rFonts w:ascii="Dax-Regular" w:hAnsi="Dax-Regular"/>
+          <w:b/>
+          <w:bCs/>
           <w:lang w:val="es-419"/>
         </w:rPr>
         <w:t xml:space="preserve"> </w:t>
@@ -3205,6 +3636,8 @@
       <w:r>
         <w:rPr>
           <w:rFonts w:ascii="Dax-Regular" w:hAnsi="Dax-Regular"/>
+          <w:b/>
+          <w:bCs/>
           <w:lang w:val="es-419"/>
         </w:rPr>
         <w:t>Sort</w:t>
@@ -3213,6 +3646,8 @@
       <w:r>
         <w:rPr>
           <w:rFonts w:ascii="Dax-Regular" w:hAnsi="Dax-Regular"/>
+          <w:b/>
+          <w:bCs/>
           <w:lang w:val="es-419"/>
         </w:rPr>
         <w:t>.</w:t>
@@ -3220,7 +3655,69 @@
     </w:p>
     <w:p>
       <w:pPr>
-        <w:pStyle w:val="ListParagraph"/>
+        <w:jc w:val="both"/>
+      </w:pPr>
+      <w:r>
+        <w:lastRenderedPageBreak/>
+        <w:drawing>
+          <wp:inline distT="0" distB="0" distL="0" distR="0" wp14:anchorId="652C7DED" wp14:editId="42A28787">
+            <wp:extent cx="4732421" cy="3943684"/>
+            <wp:effectExtent l="0" t="0" r="0" b="0"/>
+            <wp:docPr id="902188646" name="Imagen 902188646"/>
+            <wp:cNvGraphicFramePr>
+              <a:graphicFrameLocks xmlns:a="http://schemas.openxmlformats.org/drawingml/2006/main" noChangeAspect="1"/>
+            </wp:cNvGraphicFramePr>
+            <a:graphic xmlns:a="http://schemas.openxmlformats.org/drawingml/2006/main">
+              <a:graphicData uri="http://schemas.openxmlformats.org/drawingml/2006/picture">
+                <pic:pic xmlns:pic="http://schemas.openxmlformats.org/drawingml/2006/picture">
+                  <pic:nvPicPr>
+                    <pic:cNvPr id="0" name=""/>
+                    <pic:cNvPicPr/>
+                  </pic:nvPicPr>
+                  <pic:blipFill>
+                    <a:blip r:embed="rId10">
+                      <a:extLst>
+                        <a:ext uri="{28A0092B-C50C-407E-A947-70E740481C1C}">
+                          <a14:useLocalDpi xmlns:a14="http://schemas.microsoft.com/office/drawing/2010/main" val="0"/>
+                        </a:ext>
+                      </a:extLst>
+                    </a:blip>
+                    <a:stretch>
+                      <a:fillRect/>
+                    </a:stretch>
+                  </pic:blipFill>
+                  <pic:spPr>
+                    <a:xfrm>
+                      <a:off x="0" y="0"/>
+                      <a:ext cx="4732421" cy="3943684"/>
+                    </a:xfrm>
+                    <a:prstGeom prst="rect">
+                      <a:avLst/>
+                    </a:prstGeom>
+                  </pic:spPr>
+                </pic:pic>
+              </a:graphicData>
+            </a:graphic>
+          </wp:inline>
+        </w:drawing>
+      </w:r>
+    </w:p>
+    <w:p>
+      <w:pPr>
+        <w:spacing w:after="0"/>
+        <w:ind w:left="720"/>
+        <w:jc w:val="both"/>
+        <w:rPr>
+          <w:rFonts w:ascii="Dax-Regular" w:hAnsi="Dax-Regular"/>
+          <w:b/>
+          <w:bCs/>
+          <w:lang w:val="es-419"/>
+        </w:rPr>
+      </w:pPr>
+    </w:p>
+    <w:p>
+      <w:pPr>
+        <w:pStyle w:val="Prrafodelista"/>
         <w:numPr>
           <w:ilvl w:val="1"/>
           <w:numId w:val="5"/>
@@ -3235,6 +3732,8 @@
       <w:r>
         <w:rPr>
           <w:rFonts w:ascii="Dax-Regular" w:hAnsi="Dax-Regular"/>
+          <w:b/>
+          <w:bCs/>
           <w:lang w:val="es-419"/>
         </w:rPr>
         <w:t xml:space="preserve">Comparación de rendimiento para </w:t>
@@ -3243,6 +3742,8 @@
       <w:r>
         <w:rPr>
           <w:rFonts w:ascii="Dax-Regular" w:hAnsi="Dax-Regular"/>
+          <w:b/>
+          <w:bCs/>
           <w:lang w:val="es-419"/>
         </w:rPr>
         <w:t>Selection</w:t>
@@ -3251,6 +3752,8 @@
       <w:r>
         <w:rPr>
           <w:rFonts w:ascii="Dax-Regular" w:hAnsi="Dax-Regular"/>
+          <w:b/>
+          <w:bCs/>
           <w:lang w:val="es-419"/>
         </w:rPr>
         <w:t xml:space="preserve"> </w:t>
@@ -3259,6 +3762,8 @@
       <w:r>
         <w:rPr>
           <w:rFonts w:ascii="Dax-Regular" w:hAnsi="Dax-Regular"/>
+          <w:b/>
+          <w:bCs/>
           <w:lang w:val="es-419"/>
         </w:rPr>
         <w:t>Sort</w:t>
@@ -3267,6 +3772,8 @@
       <w:r>
         <w:rPr>
           <w:rFonts w:ascii="Dax-Regular" w:hAnsi="Dax-Regular"/>
+          <w:b/>
+          <w:bCs/>
           <w:lang w:val="es-419"/>
         </w:rPr>
         <w:t>.</w:t>
@@ -3274,7 +3781,58 @@
     </w:p>
     <w:p>
       <w:pPr>
-        <w:pStyle w:val="ListParagraph"/>
+        <w:spacing w:after="0"/>
+        <w:ind w:left="720"/>
+        <w:jc w:val="both"/>
+      </w:pPr>
+      <w:r>
+        <w:lastRenderedPageBreak/>
+        <w:drawing>
+          <wp:inline distT="0" distB="0" distL="0" distR="0" wp14:anchorId="2B33DBE2" wp14:editId="0834494B">
+            <wp:extent cx="5023412" cy="4133850"/>
+            <wp:effectExtent l="0" t="0" r="0" b="0"/>
+            <wp:docPr id="2057580758" name="Imagen 2057580758"/>
+            <wp:cNvGraphicFramePr>
+              <a:graphicFrameLocks xmlns:a="http://schemas.openxmlformats.org/drawingml/2006/main" noChangeAspect="1"/>
+            </wp:cNvGraphicFramePr>
+            <a:graphic xmlns:a="http://schemas.openxmlformats.org/drawingml/2006/main">
+              <a:graphicData uri="http://schemas.openxmlformats.org/drawingml/2006/picture">
+                <pic:pic xmlns:pic="http://schemas.openxmlformats.org/drawingml/2006/picture">
+                  <pic:nvPicPr>
+                    <pic:cNvPr id="0" name=""/>
+                    <pic:cNvPicPr/>
+                  </pic:nvPicPr>
+                  <pic:blipFill>
+                    <a:blip r:embed="rId11">
+                      <a:extLst>
+                        <a:ext uri="{28A0092B-C50C-407E-A947-70E740481C1C}">
+                          <a14:useLocalDpi xmlns:a14="http://schemas.microsoft.com/office/drawing/2010/main" val="0"/>
+                        </a:ext>
+                      </a:extLst>
+                    </a:blip>
+                    <a:stretch>
+                      <a:fillRect/>
+                    </a:stretch>
+                  </pic:blipFill>
+                  <pic:spPr>
+                    <a:xfrm>
+                      <a:off x="0" y="0"/>
+                      <a:ext cx="5023412" cy="4133850"/>
+                    </a:xfrm>
+                    <a:prstGeom prst="rect">
+                      <a:avLst/>
+                    </a:prstGeom>
+                  </pic:spPr>
+                </pic:pic>
+              </a:graphicData>
+            </a:graphic>
+          </wp:inline>
+        </w:drawing>
+      </w:r>
+    </w:p>
+    <w:p>
+      <w:pPr>
+        <w:pStyle w:val="Prrafodelista"/>
         <w:numPr>
           <w:ilvl w:val="1"/>
           <w:numId w:val="5"/>
@@ -3282,29 +3840,34 @@
         <w:spacing w:after="0"/>
         <w:jc w:val="both"/>
         <w:rPr>
+          <w:lang w:val="es-CO"/>
+        </w:rPr>
+      </w:pPr>
+      <w:r>
+        <w:rPr>
           <w:rFonts w:ascii="Dax-Regular" w:hAnsi="Dax-Regular"/>
-          <w:lang w:val="es-419"/>
-        </w:rPr>
-      </w:pPr>
+          <w:b/>
+          <w:bCs/>
+          <w:lang w:val="es-419"/>
+        </w:rPr>
+        <w:t xml:space="preserve">Comparación de rendimiento para Shell </w:t>
+      </w:r>
+      <w:proofErr w:type="spellStart"/>
       <w:r>
         <w:rPr>
           <w:rFonts w:ascii="Dax-Regular" w:hAnsi="Dax-Regular"/>
-          <w:lang w:val="es-419"/>
-        </w:rPr>
-        <w:t xml:space="preserve">Comparación de rendimiento para Shell </w:t>
-      </w:r>
-      <w:proofErr w:type="spellStart"/>
+          <w:b/>
+          <w:bCs/>
+          <w:lang w:val="es-419"/>
+        </w:rPr>
+        <w:t>Sort</w:t>
+      </w:r>
+      <w:proofErr w:type="spellEnd"/>
       <w:r>
         <w:rPr>
           <w:rFonts w:ascii="Dax-Regular" w:hAnsi="Dax-Regular"/>
-          <w:lang w:val="es-419"/>
-        </w:rPr>
-        <w:t>Sort</w:t>
-      </w:r>
-      <w:proofErr w:type="spellEnd"/>
-      <w:r>
-        <w:rPr>
-          <w:rFonts w:ascii="Dax-Regular" w:hAnsi="Dax-Regular"/>
+          <w:b/>
+          <w:bCs/>
           <w:lang w:val="es-419"/>
         </w:rPr>
         <w:t>.</w:t>
@@ -3312,7 +3875,58 @@
     </w:p>
     <w:p>
       <w:pPr>
-        <w:pStyle w:val="Heading1"/>
+        <w:spacing w:after="0"/>
+        <w:ind w:left="720"/>
+        <w:jc w:val="both"/>
+      </w:pPr>
+      <w:r>
+        <w:lastRenderedPageBreak/>
+        <w:drawing>
+          <wp:inline distT="0" distB="0" distL="0" distR="0" wp14:anchorId="5788668D" wp14:editId="6537E76A">
+            <wp:extent cx="4762500" cy="3968750"/>
+            <wp:effectExtent l="0" t="0" r="0" b="0"/>
+            <wp:docPr id="1119391901" name="Imagen 1119391901"/>
+            <wp:cNvGraphicFramePr>
+              <a:graphicFrameLocks xmlns:a="http://schemas.openxmlformats.org/drawingml/2006/main" noChangeAspect="1"/>
+            </wp:cNvGraphicFramePr>
+            <a:graphic xmlns:a="http://schemas.openxmlformats.org/drawingml/2006/main">
+              <a:graphicData uri="http://schemas.openxmlformats.org/drawingml/2006/picture">
+                <pic:pic xmlns:pic="http://schemas.openxmlformats.org/drawingml/2006/picture">
+                  <pic:nvPicPr>
+                    <pic:cNvPr id="0" name=""/>
+                    <pic:cNvPicPr/>
+                  </pic:nvPicPr>
+                  <pic:blipFill>
+                    <a:blip r:embed="rId12">
+                      <a:extLst>
+                        <a:ext uri="{28A0092B-C50C-407E-A947-70E740481C1C}">
+                          <a14:useLocalDpi xmlns:a14="http://schemas.microsoft.com/office/drawing/2010/main" val="0"/>
+                        </a:ext>
+                      </a:extLst>
+                    </a:blip>
+                    <a:stretch>
+                      <a:fillRect/>
+                    </a:stretch>
+                  </pic:blipFill>
+                  <pic:spPr>
+                    <a:xfrm>
+                      <a:off x="0" y="0"/>
+                      <a:ext cx="4762500" cy="3968750"/>
+                    </a:xfrm>
+                    <a:prstGeom prst="rect">
+                      <a:avLst/>
+                    </a:prstGeom>
+                  </pic:spPr>
+                </pic:pic>
+              </a:graphicData>
+            </a:graphic>
+          </wp:inline>
+        </w:drawing>
+      </w:r>
+    </w:p>
+    <w:p>
+      <w:pPr>
+        <w:pStyle w:val="Ttulo1"/>
         <w:rPr>
           <w:b/>
           <w:bCs/>
@@ -3327,41 +3941,32 @@
           <w:noProof w:val="0"/>
           <w:lang w:val="es-419"/>
         </w:rPr>
-        <w:t xml:space="preserve">Maquina </w:t>
-      </w:r>
-      <w:r>
+        <w:t>Maquina 2</w:t>
+      </w:r>
+    </w:p>
+    <w:p>
+      <w:pPr>
+        <w:pStyle w:val="Ttulo2"/>
         <w:rPr>
           <w:b/>
           <w:bCs/>
           <w:noProof w:val="0"/>
           <w:lang w:val="es-419"/>
         </w:rPr>
-        <w:t>2</w:t>
-      </w:r>
-    </w:p>
-    <w:p>
-      <w:pPr>
-        <w:pStyle w:val="Heading2"/>
+      </w:pPr>
+      <w:r>
         <w:rPr>
           <w:b/>
           <w:bCs/>
           <w:noProof w:val="0"/>
           <w:lang w:val="es-419"/>
         </w:rPr>
-      </w:pPr>
-      <w:r>
-        <w:rPr>
-          <w:b/>
-          <w:bCs/>
-          <w:noProof w:val="0"/>
-          <w:lang w:val="es-419"/>
-        </w:rPr>
         <w:t>Resultados</w:t>
       </w:r>
     </w:p>
     <w:tbl>
       <w:tblPr>
-        <w:tblStyle w:val="GridTable2"/>
+        <w:tblStyle w:val="Tabladecuadrcula2"/>
         <w:tblW w:w="5000" w:type="pct"/>
         <w:jc w:val="center"/>
         <w:tblLook w:val="04A0" w:firstRow="1" w:lastRow="0" w:firstColumn="1" w:lastColumn="0" w:noHBand="0" w:noVBand="1"/>
@@ -3403,7 +4008,6 @@
               </w:rPr>
               <w:t>Tamaño de la muestra (</w:t>
             </w:r>
-            <w:proofErr w:type="spellStart"/>
             <w:r>
               <w:rPr>
                 <w:noProof w:val="0"/>
@@ -3411,7 +4015,6 @@
               </w:rPr>
               <w:t>ARRAY_LIST</w:t>
             </w:r>
-            <w:proofErr w:type="spellEnd"/>
             <w:r>
               <w:rPr>
                 <w:rFonts w:ascii="Dax-Regular" w:hAnsi="Dax-Regular"/>
@@ -3613,7 +4216,7 @@
           </w:tcPr>
           <w:p>
             <w:pPr>
-              <w:jc w:val="both"/>
+              <w:jc w:val="center"/>
               <w:cnfStyle w:val="000000100000" w:firstRow="0" w:lastRow="0" w:firstColumn="0" w:lastColumn="0" w:oddVBand="0" w:evenVBand="0" w:oddHBand="1" w:evenHBand="0" w:firstRowFirstColumn="0" w:firstRowLastColumn="0" w:lastRowFirstColumn="0" w:lastRowLastColumn="0"/>
               <w:rPr>
                 <w:rFonts w:ascii="Dax-Regular" w:hAnsi="Dax-Regular"/>
@@ -3621,6 +4224,14 @@
                 <w:lang w:val="es-419"/>
               </w:rPr>
             </w:pPr>
+            <w:r>
+              <w:rPr>
+                <w:rFonts w:ascii="Dax-Regular" w:hAnsi="Dax-Regular"/>
+                <w:noProof w:val="0"/>
+                <w:lang w:val="es-419"/>
+              </w:rPr>
+              <w:t>407.25</w:t>
+            </w:r>
           </w:p>
         </w:tc>
         <w:tc>
@@ -3629,7 +4240,7 @@
           </w:tcPr>
           <w:p>
             <w:pPr>
-              <w:jc w:val="both"/>
+              <w:jc w:val="center"/>
               <w:cnfStyle w:val="000000100000" w:firstRow="0" w:lastRow="0" w:firstColumn="0" w:lastColumn="0" w:oddVBand="0" w:evenVBand="0" w:oddHBand="1" w:evenHBand="0" w:firstRowFirstColumn="0" w:firstRowLastColumn="0" w:lastRowFirstColumn="0" w:lastRowLastColumn="0"/>
               <w:rPr>
                 <w:rFonts w:ascii="Dax-Regular" w:hAnsi="Dax-Regular"/>
@@ -3637,6 +4248,14 @@
                 <w:lang w:val="es-419"/>
               </w:rPr>
             </w:pPr>
+            <w:r>
+              <w:rPr>
+                <w:rFonts w:ascii="Dax-Regular" w:hAnsi="Dax-Regular"/>
+                <w:noProof w:val="0"/>
+                <w:lang w:val="es-419"/>
+              </w:rPr>
+              <w:t>453.12</w:t>
+            </w:r>
           </w:p>
         </w:tc>
         <w:tc>
@@ -3645,7 +4264,7 @@
           </w:tcPr>
           <w:p>
             <w:pPr>
-              <w:jc w:val="both"/>
+              <w:jc w:val="center"/>
               <w:cnfStyle w:val="000000100000" w:firstRow="0" w:lastRow="0" w:firstColumn="0" w:lastColumn="0" w:oddVBand="0" w:evenVBand="0" w:oddHBand="1" w:evenHBand="0" w:firstRowFirstColumn="0" w:firstRowLastColumn="0" w:lastRowFirstColumn="0" w:lastRowLastColumn="0"/>
               <w:rPr>
                 <w:rFonts w:ascii="Dax-Regular" w:hAnsi="Dax-Regular"/>
@@ -3653,6 +4272,14 @@
                 <w:lang w:val="es-419"/>
               </w:rPr>
             </w:pPr>
+            <w:r>
+              <w:rPr>
+                <w:rFonts w:ascii="Dax-Regular" w:hAnsi="Dax-Regular"/>
+                <w:noProof w:val="0"/>
+                <w:lang w:val="es-419"/>
+              </w:rPr>
+              <w:t>15.62</w:t>
+            </w:r>
           </w:p>
         </w:tc>
       </w:tr>
@@ -3690,7 +4317,7 @@
           </w:tcPr>
           <w:p>
             <w:pPr>
-              <w:jc w:val="both"/>
+              <w:jc w:val="center"/>
               <w:cnfStyle w:val="000000000000" w:firstRow="0" w:lastRow="0" w:firstColumn="0" w:lastColumn="0" w:oddVBand="0" w:evenVBand="0" w:oddHBand="0" w:evenHBand="0" w:firstRowFirstColumn="0" w:firstRowLastColumn="0" w:lastRowFirstColumn="0" w:lastRowLastColumn="0"/>
               <w:rPr>
                 <w:rFonts w:ascii="Dax-Regular" w:hAnsi="Dax-Regular"/>
@@ -3698,6 +4325,14 @@
                 <w:lang w:val="es-419"/>
               </w:rPr>
             </w:pPr>
+            <w:r>
+              <w:rPr>
+                <w:rFonts w:ascii="Dax-Regular" w:hAnsi="Dax-Regular"/>
+                <w:noProof w:val="0"/>
+                <w:lang w:val="es-419"/>
+              </w:rPr>
+              <w:t>1,671.88</w:t>
+            </w:r>
           </w:p>
         </w:tc>
         <w:tc>
@@ -3706,7 +4341,7 @@
           </w:tcPr>
           <w:p>
             <w:pPr>
-              <w:jc w:val="both"/>
+              <w:jc w:val="center"/>
               <w:cnfStyle w:val="000000000000" w:firstRow="0" w:lastRow="0" w:firstColumn="0" w:lastColumn="0" w:oddVBand="0" w:evenVBand="0" w:oddHBand="0" w:evenHBand="0" w:firstRowFirstColumn="0" w:firstRowLastColumn="0" w:lastRowFirstColumn="0" w:lastRowLastColumn="0"/>
               <w:rPr>
                 <w:rFonts w:ascii="Dax-Regular" w:hAnsi="Dax-Regular"/>
@@ -3714,6 +4349,14 @@
                 <w:lang w:val="es-419"/>
               </w:rPr>
             </w:pPr>
+            <w:r>
+              <w:rPr>
+                <w:rFonts w:ascii="Dax-Regular" w:hAnsi="Dax-Regular"/>
+                <w:noProof w:val="0"/>
+                <w:lang w:val="es-419"/>
+              </w:rPr>
+              <w:t>1,937.5</w:t>
+            </w:r>
           </w:p>
         </w:tc>
         <w:tc>
@@ -3722,7 +4365,7 @@
           </w:tcPr>
           <w:p>
             <w:pPr>
-              <w:jc w:val="both"/>
+              <w:jc w:val="center"/>
               <w:cnfStyle w:val="000000000000" w:firstRow="0" w:lastRow="0" w:firstColumn="0" w:lastColumn="0" w:oddVBand="0" w:evenVBand="0" w:oddHBand="0" w:evenHBand="0" w:firstRowFirstColumn="0" w:firstRowLastColumn="0" w:lastRowFirstColumn="0" w:lastRowLastColumn="0"/>
               <w:rPr>
                 <w:rFonts w:ascii="Dax-Regular" w:hAnsi="Dax-Regular"/>
@@ -3730,6 +4373,14 @@
                 <w:lang w:val="es-419"/>
               </w:rPr>
             </w:pPr>
+            <w:r>
+              <w:rPr>
+                <w:rFonts w:ascii="Dax-Regular" w:hAnsi="Dax-Regular"/>
+                <w:noProof w:val="0"/>
+                <w:lang w:val="es-419"/>
+              </w:rPr>
+              <w:t>46.88</w:t>
+            </w:r>
           </w:p>
         </w:tc>
       </w:tr>
@@ -3768,7 +4419,7 @@
           </w:tcPr>
           <w:p>
             <w:pPr>
-              <w:jc w:val="both"/>
+              <w:jc w:val="center"/>
               <w:cnfStyle w:val="000000100000" w:firstRow="0" w:lastRow="0" w:firstColumn="0" w:lastColumn="0" w:oddVBand="0" w:evenVBand="0" w:oddHBand="1" w:evenHBand="0" w:firstRowFirstColumn="0" w:firstRowLastColumn="0" w:lastRowFirstColumn="0" w:lastRowLastColumn="0"/>
               <w:rPr>
                 <w:rFonts w:ascii="Dax-Regular" w:hAnsi="Dax-Regular"/>
@@ -3776,6 +4427,14 @@
                 <w:lang w:val="es-419"/>
               </w:rPr>
             </w:pPr>
+            <w:r>
+              <w:rPr>
+                <w:rFonts w:ascii="Dax-Regular" w:hAnsi="Dax-Regular"/>
+                <w:noProof w:val="0"/>
+                <w:lang w:val="es-419"/>
+              </w:rPr>
+              <w:t>6,921.88</w:t>
+            </w:r>
           </w:p>
         </w:tc>
         <w:tc>
@@ -3784,7 +4443,7 @@
           </w:tcPr>
           <w:p>
             <w:pPr>
-              <w:jc w:val="both"/>
+              <w:jc w:val="center"/>
               <w:cnfStyle w:val="000000100000" w:firstRow="0" w:lastRow="0" w:firstColumn="0" w:lastColumn="0" w:oddVBand="0" w:evenVBand="0" w:oddHBand="1" w:evenHBand="0" w:firstRowFirstColumn="0" w:firstRowLastColumn="0" w:lastRowFirstColumn="0" w:lastRowLastColumn="0"/>
               <w:rPr>
                 <w:rFonts w:ascii="Dax-Regular" w:hAnsi="Dax-Regular"/>
@@ -3792,6 +4451,14 @@
                 <w:lang w:val="es-419"/>
               </w:rPr>
             </w:pPr>
+            <w:r>
+              <w:rPr>
+                <w:rFonts w:ascii="Dax-Regular" w:hAnsi="Dax-Regular"/>
+                <w:noProof w:val="0"/>
+                <w:lang w:val="es-419"/>
+              </w:rPr>
+              <w:t>7,734.38</w:t>
+            </w:r>
           </w:p>
         </w:tc>
         <w:tc>
@@ -3800,7 +4467,7 @@
           </w:tcPr>
           <w:p>
             <w:pPr>
-              <w:jc w:val="both"/>
+              <w:jc w:val="center"/>
               <w:cnfStyle w:val="000000100000" w:firstRow="0" w:lastRow="0" w:firstColumn="0" w:lastColumn="0" w:oddVBand="0" w:evenVBand="0" w:oddHBand="1" w:evenHBand="0" w:firstRowFirstColumn="0" w:firstRowLastColumn="0" w:lastRowFirstColumn="0" w:lastRowLastColumn="0"/>
               <w:rPr>
                 <w:rFonts w:ascii="Dax-Regular" w:hAnsi="Dax-Regular"/>
@@ -3808,6 +4475,14 @@
                 <w:lang w:val="es-419"/>
               </w:rPr>
             </w:pPr>
+            <w:r>
+              <w:rPr>
+                <w:rFonts w:ascii="Dax-Regular" w:hAnsi="Dax-Regular"/>
+                <w:noProof w:val="0"/>
+                <w:lang w:val="es-419"/>
+              </w:rPr>
+              <w:t>125</w:t>
+            </w:r>
           </w:p>
         </w:tc>
       </w:tr>
@@ -3845,7 +4520,7 @@
           </w:tcPr>
           <w:p>
             <w:pPr>
-              <w:jc w:val="both"/>
+              <w:jc w:val="center"/>
               <w:cnfStyle w:val="000000000000" w:firstRow="0" w:lastRow="0" w:firstColumn="0" w:lastColumn="0" w:oddVBand="0" w:evenVBand="0" w:oddHBand="0" w:evenHBand="0" w:firstRowFirstColumn="0" w:firstRowLastColumn="0" w:lastRowFirstColumn="0" w:lastRowLastColumn="0"/>
               <w:rPr>
                 <w:rFonts w:ascii="Dax-Regular" w:hAnsi="Dax-Regular"/>
@@ -3853,6 +4528,14 @@
                 <w:lang w:val="es-419"/>
               </w:rPr>
             </w:pPr>
+            <w:r>
+              <w:rPr>
+                <w:rFonts w:ascii="Dax-Regular" w:hAnsi="Dax-Regular"/>
+                <w:noProof w:val="0"/>
+                <w:lang w:val="es-419"/>
+              </w:rPr>
+              <w:t>29,921.88</w:t>
+            </w:r>
           </w:p>
         </w:tc>
         <w:tc>
@@ -3861,7 +4544,7 @@
           </w:tcPr>
           <w:p>
             <w:pPr>
-              <w:jc w:val="both"/>
+              <w:jc w:val="center"/>
               <w:cnfStyle w:val="000000000000" w:firstRow="0" w:lastRow="0" w:firstColumn="0" w:lastColumn="0" w:oddVBand="0" w:evenVBand="0" w:oddHBand="0" w:evenHBand="0" w:firstRowFirstColumn="0" w:firstRowLastColumn="0" w:lastRowFirstColumn="0" w:lastRowLastColumn="0"/>
               <w:rPr>
                 <w:rFonts w:ascii="Dax-Regular" w:hAnsi="Dax-Regular"/>
@@ -3869,6 +4552,14 @@
                 <w:lang w:val="es-419"/>
               </w:rPr>
             </w:pPr>
+            <w:r>
+              <w:rPr>
+                <w:rFonts w:ascii="Dax-Regular" w:hAnsi="Dax-Regular"/>
+                <w:noProof w:val="0"/>
+                <w:lang w:val="es-419"/>
+              </w:rPr>
+              <w:t>31,875</w:t>
+            </w:r>
           </w:p>
         </w:tc>
         <w:tc>
@@ -3877,7 +4568,7 @@
           </w:tcPr>
           <w:p>
             <w:pPr>
-              <w:jc w:val="both"/>
+              <w:jc w:val="center"/>
               <w:cnfStyle w:val="000000000000" w:firstRow="0" w:lastRow="0" w:firstColumn="0" w:lastColumn="0" w:oddVBand="0" w:evenVBand="0" w:oddHBand="0" w:evenHBand="0" w:firstRowFirstColumn="0" w:firstRowLastColumn="0" w:lastRowFirstColumn="0" w:lastRowLastColumn="0"/>
               <w:rPr>
                 <w:rFonts w:ascii="Dax-Regular" w:hAnsi="Dax-Regular"/>
@@ -3885,6 +4576,14 @@
                 <w:lang w:val="es-419"/>
               </w:rPr>
             </w:pPr>
+            <w:r>
+              <w:rPr>
+                <w:rFonts w:ascii="Dax-Regular" w:hAnsi="Dax-Regular"/>
+                <w:noProof w:val="0"/>
+                <w:lang w:val="es-419"/>
+              </w:rPr>
+              <w:t>281.25</w:t>
+            </w:r>
           </w:p>
         </w:tc>
       </w:tr>
@@ -3923,7 +4622,7 @@
           </w:tcPr>
           <w:p>
             <w:pPr>
-              <w:jc w:val="both"/>
+              <w:jc w:val="center"/>
               <w:cnfStyle w:val="000000100000" w:firstRow="0" w:lastRow="0" w:firstColumn="0" w:lastColumn="0" w:oddVBand="0" w:evenVBand="0" w:oddHBand="1" w:evenHBand="0" w:firstRowFirstColumn="0" w:firstRowLastColumn="0" w:lastRowFirstColumn="0" w:lastRowLastColumn="0"/>
               <w:rPr>
                 <w:rFonts w:ascii="Dax-Regular" w:hAnsi="Dax-Regular"/>
@@ -3931,6 +4630,14 @@
                 <w:lang w:val="es-419"/>
               </w:rPr>
             </w:pPr>
+            <w:r>
+              <w:rPr>
+                <w:rFonts w:ascii="Dax-Regular" w:hAnsi="Dax-Regular"/>
+                <w:noProof w:val="0"/>
+                <w:lang w:val="es-419"/>
+              </w:rPr>
+              <w:t>128,156.25</w:t>
+            </w:r>
           </w:p>
         </w:tc>
         <w:tc>
@@ -3939,7 +4646,7 @@
           </w:tcPr>
           <w:p>
             <w:pPr>
-              <w:jc w:val="both"/>
+              <w:jc w:val="center"/>
               <w:cnfStyle w:val="000000100000" w:firstRow="0" w:lastRow="0" w:firstColumn="0" w:lastColumn="0" w:oddVBand="0" w:evenVBand="0" w:oddHBand="1" w:evenHBand="0" w:firstRowFirstColumn="0" w:firstRowLastColumn="0" w:lastRowFirstColumn="0" w:lastRowLastColumn="0"/>
               <w:rPr>
                 <w:rFonts w:ascii="Dax-Regular" w:hAnsi="Dax-Regular"/>
@@ -3947,6 +4654,14 @@
                 <w:lang w:val="es-419"/>
               </w:rPr>
             </w:pPr>
+            <w:r>
+              <w:rPr>
+                <w:rFonts w:ascii="Dax-Regular" w:hAnsi="Dax-Regular"/>
+                <w:noProof w:val="0"/>
+                <w:lang w:val="es-419"/>
+              </w:rPr>
+              <w:t>135,125</w:t>
+            </w:r>
           </w:p>
         </w:tc>
         <w:tc>
@@ -3955,7 +4670,7 @@
           </w:tcPr>
           <w:p>
             <w:pPr>
-              <w:jc w:val="both"/>
+              <w:jc w:val="center"/>
               <w:cnfStyle w:val="000000100000" w:firstRow="0" w:lastRow="0" w:firstColumn="0" w:lastColumn="0" w:oddVBand="0" w:evenVBand="0" w:oddHBand="1" w:evenHBand="0" w:firstRowFirstColumn="0" w:firstRowLastColumn="0" w:lastRowFirstColumn="0" w:lastRowLastColumn="0"/>
               <w:rPr>
                 <w:rFonts w:ascii="Dax-Regular" w:hAnsi="Dax-Regular"/>
@@ -3963,6 +4678,14 @@
                 <w:lang w:val="es-419"/>
               </w:rPr>
             </w:pPr>
+            <w:r>
+              <w:rPr>
+                <w:rFonts w:ascii="Dax-Regular" w:hAnsi="Dax-Regular"/>
+                <w:noProof w:val="0"/>
+                <w:lang w:val="es-419"/>
+              </w:rPr>
+              <w:t>671.88</w:t>
+            </w:r>
           </w:p>
         </w:tc>
       </w:tr>
@@ -4000,7 +4723,7 @@
           </w:tcPr>
           <w:p>
             <w:pPr>
-              <w:jc w:val="both"/>
+              <w:jc w:val="center"/>
               <w:cnfStyle w:val="000000000000" w:firstRow="0" w:lastRow="0" w:firstColumn="0" w:lastColumn="0" w:oddVBand="0" w:evenVBand="0" w:oddHBand="0" w:evenHBand="0" w:firstRowFirstColumn="0" w:firstRowLastColumn="0" w:lastRowFirstColumn="0" w:lastRowLastColumn="0"/>
               <w:rPr>
                 <w:rFonts w:ascii="Dax-Regular" w:hAnsi="Dax-Regular"/>
@@ -4008,6 +4731,14 @@
                 <w:lang w:val="es-419"/>
               </w:rPr>
             </w:pPr>
+            <w:r>
+              <w:rPr>
+                <w:rFonts w:ascii="Dax-Regular" w:hAnsi="Dax-Regular"/>
+                <w:noProof w:val="0"/>
+                <w:lang w:val="es-419"/>
+              </w:rPr>
+              <w:t>516,812.5</w:t>
+            </w:r>
           </w:p>
         </w:tc>
         <w:tc>
@@ -4016,7 +4747,7 @@
           </w:tcPr>
           <w:p>
             <w:pPr>
-              <w:jc w:val="both"/>
+              <w:jc w:val="center"/>
               <w:cnfStyle w:val="000000000000" w:firstRow="0" w:lastRow="0" w:firstColumn="0" w:lastColumn="0" w:oddVBand="0" w:evenVBand="0" w:oddHBand="0" w:evenHBand="0" w:firstRowFirstColumn="0" w:firstRowLastColumn="0" w:lastRowFirstColumn="0" w:lastRowLastColumn="0"/>
               <w:rPr>
                 <w:rFonts w:ascii="Dax-Regular" w:hAnsi="Dax-Regular"/>
@@ -4024,6 +4755,14 @@
                 <w:lang w:val="es-419"/>
               </w:rPr>
             </w:pPr>
+            <w:r>
+              <w:rPr>
+                <w:rFonts w:ascii="Dax-Regular" w:hAnsi="Dax-Regular"/>
+                <w:noProof w:val="0"/>
+                <w:lang w:val="es-419"/>
+              </w:rPr>
+              <w:t>575,296.88</w:t>
+            </w:r>
           </w:p>
         </w:tc>
         <w:tc>
@@ -4032,7 +4771,7 @@
           </w:tcPr>
           <w:p>
             <w:pPr>
-              <w:jc w:val="both"/>
+              <w:jc w:val="center"/>
               <w:cnfStyle w:val="000000000000" w:firstRow="0" w:lastRow="0" w:firstColumn="0" w:lastColumn="0" w:oddVBand="0" w:evenVBand="0" w:oddHBand="0" w:evenHBand="0" w:firstRowFirstColumn="0" w:firstRowLastColumn="0" w:lastRowFirstColumn="0" w:lastRowLastColumn="0"/>
               <w:rPr>
                 <w:rFonts w:ascii="Dax-Regular" w:hAnsi="Dax-Regular"/>
@@ -4040,6 +4779,14 @@
                 <w:lang w:val="es-419"/>
               </w:rPr>
             </w:pPr>
+            <w:r>
+              <w:rPr>
+                <w:rFonts w:ascii="Dax-Regular" w:hAnsi="Dax-Regular"/>
+                <w:noProof w:val="0"/>
+                <w:lang w:val="es-419"/>
+              </w:rPr>
+              <w:t>1,640.62</w:t>
+            </w:r>
           </w:p>
         </w:tc>
       </w:tr>
@@ -4078,7 +4825,7 @@
           </w:tcPr>
           <w:p>
             <w:pPr>
-              <w:jc w:val="both"/>
+              <w:jc w:val="center"/>
               <w:cnfStyle w:val="000000100000" w:firstRow="0" w:lastRow="0" w:firstColumn="0" w:lastColumn="0" w:oddVBand="0" w:evenVBand="0" w:oddHBand="1" w:evenHBand="0" w:firstRowFirstColumn="0" w:firstRowLastColumn="0" w:lastRowFirstColumn="0" w:lastRowLastColumn="0"/>
               <w:rPr>
                 <w:rFonts w:ascii="Dax-Regular" w:hAnsi="Dax-Regular"/>
@@ -4086,6 +4833,14 @@
                 <w:lang w:val="es-419"/>
               </w:rPr>
             </w:pPr>
+            <w:r>
+              <w:rPr>
+                <w:rFonts w:ascii="Dax-Regular" w:hAnsi="Dax-Regular"/>
+                <w:noProof w:val="0"/>
+                <w:lang w:val="es-419"/>
+              </w:rPr>
+              <w:t>2’173,296.88</w:t>
+            </w:r>
           </w:p>
         </w:tc>
         <w:tc>
@@ -4094,7 +4849,7 @@
           </w:tcPr>
           <w:p>
             <w:pPr>
-              <w:jc w:val="both"/>
+              <w:jc w:val="center"/>
               <w:cnfStyle w:val="000000100000" w:firstRow="0" w:lastRow="0" w:firstColumn="0" w:lastColumn="0" w:oddVBand="0" w:evenVBand="0" w:oddHBand="1" w:evenHBand="0" w:firstRowFirstColumn="0" w:firstRowLastColumn="0" w:lastRowFirstColumn="0" w:lastRowLastColumn="0"/>
               <w:rPr>
                 <w:rFonts w:ascii="Dax-Regular" w:hAnsi="Dax-Regular"/>
@@ -4102,6 +4857,14 @@
                 <w:lang w:val="es-419"/>
               </w:rPr>
             </w:pPr>
+            <w:r>
+              <w:rPr>
+                <w:rFonts w:ascii="Dax-Regular" w:hAnsi="Dax-Regular"/>
+                <w:noProof w:val="0"/>
+                <w:lang w:val="es-419"/>
+              </w:rPr>
+              <w:t>2’445,812.5</w:t>
+            </w:r>
           </w:p>
         </w:tc>
         <w:tc>
@@ -4110,7 +4873,7 @@
           </w:tcPr>
           <w:p>
             <w:pPr>
-              <w:jc w:val="both"/>
+              <w:jc w:val="center"/>
               <w:cnfStyle w:val="000000100000" w:firstRow="0" w:lastRow="0" w:firstColumn="0" w:lastColumn="0" w:oddVBand="0" w:evenVBand="0" w:oddHBand="1" w:evenHBand="0" w:firstRowFirstColumn="0" w:firstRowLastColumn="0" w:lastRowFirstColumn="0" w:lastRowLastColumn="0"/>
               <w:rPr>
                 <w:rFonts w:ascii="Dax-Regular" w:hAnsi="Dax-Regular"/>
@@ -4118,6 +4881,30 @@
                 <w:lang w:val="es-419"/>
               </w:rPr>
             </w:pPr>
+            <w:r>
+              <w:rPr>
+                <w:rFonts w:ascii="Dax-Regular" w:hAnsi="Dax-Regular"/>
+                <w:noProof w:val="0"/>
+                <w:lang w:val="es-419"/>
+              </w:rPr>
+              <w:t>4</w:t>
+            </w:r>
+            <w:r>
+              <w:rPr>
+                <w:rFonts w:ascii="Dax-Regular" w:hAnsi="Dax-Regular"/>
+                <w:noProof w:val="0"/>
+                <w:lang w:val="es-419"/>
+              </w:rPr>
+              <w:t>,</w:t>
+            </w:r>
+            <w:r>
+              <w:rPr>
+                <w:rFonts w:ascii="Dax-Regular" w:hAnsi="Dax-Regular"/>
+                <w:noProof w:val="0"/>
+                <w:lang w:val="es-419"/>
+              </w:rPr>
+              <w:t>015.62</w:t>
+            </w:r>
           </w:p>
         </w:tc>
       </w:tr>
@@ -4155,7 +4942,7 @@
           </w:tcPr>
           <w:p>
             <w:pPr>
-              <w:jc w:val="both"/>
+              <w:jc w:val="center"/>
               <w:cnfStyle w:val="000000000000" w:firstRow="0" w:lastRow="0" w:firstColumn="0" w:lastColumn="0" w:oddVBand="0" w:evenVBand="0" w:oddHBand="0" w:evenHBand="0" w:firstRowFirstColumn="0" w:firstRowLastColumn="0" w:lastRowFirstColumn="0" w:lastRowLastColumn="0"/>
               <w:rPr>
                 <w:rFonts w:ascii="Dax-Regular" w:hAnsi="Dax-Regular"/>
@@ -4171,7 +4958,7 @@
           </w:tcPr>
           <w:p>
             <w:pPr>
-              <w:jc w:val="both"/>
+              <w:jc w:val="center"/>
               <w:cnfStyle w:val="000000000000" w:firstRow="0" w:lastRow="0" w:firstColumn="0" w:lastColumn="0" w:oddVBand="0" w:evenVBand="0" w:oddHBand="0" w:evenHBand="0" w:firstRowFirstColumn="0" w:firstRowLastColumn="0" w:lastRowFirstColumn="0" w:lastRowLastColumn="0"/>
               <w:rPr>
                 <w:rFonts w:ascii="Dax-Regular" w:hAnsi="Dax-Regular"/>
@@ -4187,7 +4974,7 @@
           </w:tcPr>
           <w:p>
             <w:pPr>
-              <w:jc w:val="both"/>
+              <w:jc w:val="center"/>
               <w:cnfStyle w:val="000000000000" w:firstRow="0" w:lastRow="0" w:firstColumn="0" w:lastColumn="0" w:oddVBand="0" w:evenVBand="0" w:oddHBand="0" w:evenHBand="0" w:firstRowFirstColumn="0" w:firstRowLastColumn="0" w:lastRowFirstColumn="0" w:lastRowLastColumn="0"/>
               <w:rPr>
                 <w:rFonts w:ascii="Dax-Regular" w:hAnsi="Dax-Regular"/>
@@ -4195,6 +4982,14 @@
                 <w:lang w:val="es-419"/>
               </w:rPr>
             </w:pPr>
+            <w:r>
+              <w:rPr>
+                <w:rFonts w:ascii="Dax-Regular" w:hAnsi="Dax-Regular"/>
+                <w:noProof w:val="0"/>
+                <w:lang w:val="es-419"/>
+              </w:rPr>
+              <w:t>10,078.12</w:t>
+            </w:r>
           </w:p>
         </w:tc>
       </w:tr>
@@ -4233,7 +5028,7 @@
           </w:tcPr>
           <w:p>
             <w:pPr>
-              <w:jc w:val="both"/>
+              <w:jc w:val="center"/>
               <w:cnfStyle w:val="000000100000" w:firstRow="0" w:lastRow="0" w:firstColumn="0" w:lastColumn="0" w:oddVBand="0" w:evenVBand="0" w:oddHBand="1" w:evenHBand="0" w:firstRowFirstColumn="0" w:firstRowLastColumn="0" w:lastRowFirstColumn="0" w:lastRowLastColumn="0"/>
               <w:rPr>
                 <w:rFonts w:ascii="Dax-Regular" w:hAnsi="Dax-Regular"/>
@@ -4249,7 +5044,7 @@
           </w:tcPr>
           <w:p>
             <w:pPr>
-              <w:jc w:val="both"/>
+              <w:jc w:val="center"/>
               <w:cnfStyle w:val="000000100000" w:firstRow="0" w:lastRow="0" w:firstColumn="0" w:lastColumn="0" w:oddVBand="0" w:evenVBand="0" w:oddHBand="1" w:evenHBand="0" w:firstRowFirstColumn="0" w:firstRowLastColumn="0" w:lastRowFirstColumn="0" w:lastRowLastColumn="0"/>
               <w:rPr>
                 <w:rFonts w:ascii="Dax-Regular" w:hAnsi="Dax-Regular"/>
@@ -4265,7 +5060,7 @@
           </w:tcPr>
           <w:p>
             <w:pPr>
-              <w:jc w:val="both"/>
+              <w:jc w:val="center"/>
               <w:cnfStyle w:val="000000100000" w:firstRow="0" w:lastRow="0" w:firstColumn="0" w:lastColumn="0" w:oddVBand="0" w:evenVBand="0" w:oddHBand="1" w:evenHBand="0" w:firstRowFirstColumn="0" w:firstRowLastColumn="0" w:lastRowFirstColumn="0" w:lastRowLastColumn="0"/>
               <w:rPr>
                 <w:rFonts w:ascii="Dax-Regular" w:hAnsi="Dax-Regular"/>
@@ -4273,6 +5068,14 @@
                 <w:lang w:val="es-419"/>
               </w:rPr>
             </w:pPr>
+            <w:r>
+              <w:rPr>
+                <w:rFonts w:ascii="Dax-Regular" w:hAnsi="Dax-Regular"/>
+                <w:noProof w:val="0"/>
+                <w:lang w:val="es-419"/>
+              </w:rPr>
+              <w:t>23,625</w:t>
+            </w:r>
           </w:p>
         </w:tc>
       </w:tr>
@@ -4288,20 +5091,16 @@
           </w:tcPr>
           <w:p>
             <w:pPr>
-              <w:jc w:val="center"/>
-              <w:rPr>
-                <w:rFonts w:ascii="Dax-Regular" w:hAnsi="Dax-Regular"/>
-                <w:noProof w:val="0"/>
-                <w:lang w:val="es-419"/>
-              </w:rPr>
-            </w:pPr>
-            <w:r>
-              <w:rPr>
-                <w:rFonts w:ascii="Dax-Regular" w:hAnsi="Dax-Regular"/>
-                <w:noProof w:val="0"/>
-                <w:lang w:val="es-419"/>
-              </w:rPr>
-              <w:t>512000</w:t>
+              <w:spacing w:line="259" w:lineRule="auto"/>
+              <w:jc w:val="center"/>
+            </w:pPr>
+            <w:r>
+              <w:rPr>
+                <w:rFonts w:ascii="Dax-Regular" w:hAnsi="Dax-Regular"/>
+                <w:noProof w:val="0"/>
+                <w:lang w:val="es-419"/>
+              </w:rPr>
+              <w:t>375942</w:t>
             </w:r>
           </w:p>
         </w:tc>
@@ -4311,7 +5110,7 @@
           </w:tcPr>
           <w:p>
             <w:pPr>
-              <w:jc w:val="both"/>
+              <w:jc w:val="center"/>
               <w:cnfStyle w:val="000000000000" w:firstRow="0" w:lastRow="0" w:firstColumn="0" w:lastColumn="0" w:oddVBand="0" w:evenVBand="0" w:oddHBand="0" w:evenHBand="0" w:firstRowFirstColumn="0" w:firstRowLastColumn="0" w:lastRowFirstColumn="0" w:lastRowLastColumn="0"/>
               <w:rPr>
                 <w:rFonts w:ascii="Dax-Regular" w:hAnsi="Dax-Regular"/>
@@ -4327,7 +5126,7 @@
           </w:tcPr>
           <w:p>
             <w:pPr>
-              <w:jc w:val="both"/>
+              <w:jc w:val="center"/>
               <w:cnfStyle w:val="000000000000" w:firstRow="0" w:lastRow="0" w:firstColumn="0" w:lastColumn="0" w:oddVBand="0" w:evenVBand="0" w:oddHBand="0" w:evenHBand="0" w:firstRowFirstColumn="0" w:firstRowLastColumn="0" w:lastRowFirstColumn="0" w:lastRowLastColumn="0"/>
               <w:rPr>
                 <w:rFonts w:ascii="Dax-Regular" w:hAnsi="Dax-Regular"/>
@@ -4344,7 +5143,7 @@
           <w:p>
             <w:pPr>
               <w:keepNext/>
-              <w:jc w:val="both"/>
+              <w:jc w:val="center"/>
               <w:cnfStyle w:val="000000000000" w:firstRow="0" w:lastRow="0" w:firstColumn="0" w:lastColumn="0" w:oddVBand="0" w:evenVBand="0" w:oddHBand="0" w:evenHBand="0" w:firstRowFirstColumn="0" w:firstRowLastColumn="0" w:lastRowFirstColumn="0" w:lastRowLastColumn="0"/>
               <w:rPr>
                 <w:rFonts w:ascii="Dax-Regular" w:hAnsi="Dax-Regular"/>
@@ -4352,13 +5151,21 @@
                 <w:lang w:val="es-419"/>
               </w:rPr>
             </w:pPr>
+            <w:r>
+              <w:rPr>
+                <w:rFonts w:ascii="Dax-Regular" w:hAnsi="Dax-Regular"/>
+                <w:noProof w:val="0"/>
+                <w:lang w:val="es-419"/>
+              </w:rPr>
+              <w:t>37,390.62</w:t>
+            </w:r>
           </w:p>
         </w:tc>
       </w:tr>
     </w:tbl>
     <w:p>
       <w:pPr>
-        <w:pStyle w:val="Caption"/>
+        <w:pStyle w:val="Descripcin"/>
         <w:jc w:val="center"/>
         <w:rPr>
           <w:lang w:val="es-419"/>
@@ -4409,7 +5216,7 @@
     </w:p>
     <w:tbl>
       <w:tblPr>
-        <w:tblStyle w:val="GridTable2"/>
+        <w:tblStyle w:val="Tabladecuadrcula2"/>
         <w:tblW w:w="5000" w:type="pct"/>
         <w:jc w:val="center"/>
         <w:tblLook w:val="04A0" w:firstRow="1" w:lastRow="0" w:firstColumn="1" w:lastColumn="0" w:noHBand="0" w:noVBand="1"/>
@@ -4451,7 +5258,6 @@
               </w:rPr>
               <w:t>Tamaño de la muestra (</w:t>
             </w:r>
-            <w:proofErr w:type="spellStart"/>
             <w:r>
               <w:rPr>
                 <w:noProof w:val="0"/>
@@ -4459,7 +5265,6 @@
               </w:rPr>
               <w:t>LINKED_LIST</w:t>
             </w:r>
-            <w:proofErr w:type="spellEnd"/>
             <w:r>
               <w:rPr>
                 <w:rFonts w:ascii="Dax-Regular" w:hAnsi="Dax-Regular"/>
@@ -4661,7 +5466,7 @@
           </w:tcPr>
           <w:p>
             <w:pPr>
-              <w:jc w:val="both"/>
+              <w:jc w:val="center"/>
               <w:cnfStyle w:val="000000100000" w:firstRow="0" w:lastRow="0" w:firstColumn="0" w:lastColumn="0" w:oddVBand="0" w:evenVBand="0" w:oddHBand="1" w:evenHBand="0" w:firstRowFirstColumn="0" w:firstRowLastColumn="0" w:lastRowFirstColumn="0" w:lastRowLastColumn="0"/>
               <w:rPr>
                 <w:rFonts w:ascii="Dax-Regular" w:hAnsi="Dax-Regular"/>
@@ -4669,6 +5474,14 @@
                 <w:lang w:val="es-419"/>
               </w:rPr>
             </w:pPr>
+            <w:r>
+              <w:rPr>
+                <w:rFonts w:ascii="Dax-Regular" w:hAnsi="Dax-Regular"/>
+                <w:noProof w:val="0"/>
+                <w:lang w:val="es-419"/>
+              </w:rPr>
+              <w:t>32,473.96</w:t>
+            </w:r>
           </w:p>
         </w:tc>
         <w:tc>
@@ -4677,7 +5490,7 @@
           </w:tcPr>
           <w:p>
             <w:pPr>
-              <w:jc w:val="both"/>
+              <w:jc w:val="center"/>
               <w:cnfStyle w:val="000000100000" w:firstRow="0" w:lastRow="0" w:firstColumn="0" w:lastColumn="0" w:oddVBand="0" w:evenVBand="0" w:oddHBand="1" w:evenHBand="0" w:firstRowFirstColumn="0" w:firstRowLastColumn="0" w:lastRowFirstColumn="0" w:lastRowLastColumn="0"/>
               <w:rPr>
                 <w:rFonts w:ascii="Dax-Regular" w:hAnsi="Dax-Regular"/>
@@ -4685,6 +5498,14 @@
                 <w:lang w:val="es-419"/>
               </w:rPr>
             </w:pPr>
+            <w:r>
+              <w:rPr>
+                <w:rFonts w:ascii="Dax-Regular" w:hAnsi="Dax-Regular"/>
+                <w:noProof w:val="0"/>
+                <w:lang w:val="es-419"/>
+              </w:rPr>
+              <w:t>32,578.13</w:t>
+            </w:r>
           </w:p>
         </w:tc>
         <w:tc>
@@ -4693,7 +5514,7 @@
           </w:tcPr>
           <w:p>
             <w:pPr>
-              <w:jc w:val="both"/>
+              <w:jc w:val="center"/>
               <w:cnfStyle w:val="000000100000" w:firstRow="0" w:lastRow="0" w:firstColumn="0" w:lastColumn="0" w:oddVBand="0" w:evenVBand="0" w:oddHBand="1" w:evenHBand="0" w:firstRowFirstColumn="0" w:firstRowLastColumn="0" w:lastRowFirstColumn="0" w:lastRowLastColumn="0"/>
               <w:rPr>
                 <w:rFonts w:ascii="Dax-Regular" w:hAnsi="Dax-Regular"/>
@@ -4701,6 +5522,14 @@
                 <w:lang w:val="es-419"/>
               </w:rPr>
             </w:pPr>
+            <w:r>
+              <w:rPr>
+                <w:rFonts w:ascii="Dax-Regular" w:hAnsi="Dax-Regular"/>
+                <w:noProof w:val="0"/>
+                <w:lang w:val="es-419"/>
+              </w:rPr>
+              <w:t>1,531.25</w:t>
+            </w:r>
           </w:p>
         </w:tc>
       </w:tr>
@@ -4738,7 +5567,7 @@
           </w:tcPr>
           <w:p>
             <w:pPr>
-              <w:jc w:val="both"/>
+              <w:jc w:val="center"/>
               <w:cnfStyle w:val="000000000000" w:firstRow="0" w:lastRow="0" w:firstColumn="0" w:lastColumn="0" w:oddVBand="0" w:evenVBand="0" w:oddHBand="0" w:evenHBand="0" w:firstRowFirstColumn="0" w:firstRowLastColumn="0" w:lastRowFirstColumn="0" w:lastRowLastColumn="0"/>
               <w:rPr>
                 <w:rFonts w:ascii="Dax-Regular" w:hAnsi="Dax-Regular"/>
@@ -4746,6 +5575,14 @@
                 <w:lang w:val="es-419"/>
               </w:rPr>
             </w:pPr>
+            <w:r>
+              <w:rPr>
+                <w:rFonts w:ascii="Dax-Regular" w:hAnsi="Dax-Regular"/>
+                <w:noProof w:val="0"/>
+                <w:lang w:val="es-419"/>
+              </w:rPr>
+              <w:t>315,328.13</w:t>
+            </w:r>
           </w:p>
         </w:tc>
         <w:tc>
@@ -4754,7 +5591,7 @@
           </w:tcPr>
           <w:p>
             <w:pPr>
-              <w:jc w:val="both"/>
+              <w:jc w:val="center"/>
               <w:cnfStyle w:val="000000000000" w:firstRow="0" w:lastRow="0" w:firstColumn="0" w:lastColumn="0" w:oddVBand="0" w:evenVBand="0" w:oddHBand="0" w:evenHBand="0" w:firstRowFirstColumn="0" w:firstRowLastColumn="0" w:lastRowFirstColumn="0" w:lastRowLastColumn="0"/>
               <w:rPr>
                 <w:rFonts w:ascii="Dax-Regular" w:hAnsi="Dax-Regular"/>
@@ -4762,6 +5599,14 @@
                 <w:lang w:val="es-419"/>
               </w:rPr>
             </w:pPr>
+            <w:r>
+              <w:rPr>
+                <w:rFonts w:ascii="Dax-Regular" w:hAnsi="Dax-Regular"/>
+                <w:noProof w:val="0"/>
+                <w:lang w:val="es-419"/>
+              </w:rPr>
+              <w:t>282,500</w:t>
+            </w:r>
           </w:p>
         </w:tc>
         <w:tc>
@@ -4770,7 +5615,7 @@
           </w:tcPr>
           <w:p>
             <w:pPr>
-              <w:jc w:val="both"/>
+              <w:jc w:val="center"/>
               <w:cnfStyle w:val="000000000000" w:firstRow="0" w:lastRow="0" w:firstColumn="0" w:lastColumn="0" w:oddVBand="0" w:evenVBand="0" w:oddHBand="0" w:evenHBand="0" w:firstRowFirstColumn="0" w:firstRowLastColumn="0" w:lastRowFirstColumn="0" w:lastRowLastColumn="0"/>
               <w:rPr>
                 <w:rFonts w:ascii="Dax-Regular" w:hAnsi="Dax-Regular"/>
@@ -4778,6 +5623,14 @@
                 <w:lang w:val="es-419"/>
               </w:rPr>
             </w:pPr>
+            <w:r>
+              <w:rPr>
+                <w:rFonts w:ascii="Dax-Regular" w:hAnsi="Dax-Regular"/>
+                <w:noProof w:val="0"/>
+                <w:lang w:val="es-419"/>
+              </w:rPr>
+              <w:t>9,000</w:t>
+            </w:r>
           </w:p>
         </w:tc>
       </w:tr>
@@ -4816,7 +5669,7 @@
           </w:tcPr>
           <w:p>
             <w:pPr>
-              <w:jc w:val="both"/>
+              <w:jc w:val="center"/>
               <w:cnfStyle w:val="000000100000" w:firstRow="0" w:lastRow="0" w:firstColumn="0" w:lastColumn="0" w:oddVBand="0" w:evenVBand="0" w:oddHBand="1" w:evenHBand="0" w:firstRowFirstColumn="0" w:firstRowLastColumn="0" w:lastRowFirstColumn="0" w:lastRowLastColumn="0"/>
               <w:rPr>
                 <w:rFonts w:ascii="Dax-Regular" w:hAnsi="Dax-Regular"/>
@@ -4824,6 +5677,14 @@
                 <w:lang w:val="es-419"/>
               </w:rPr>
             </w:pPr>
+            <w:r>
+              <w:rPr>
+                <w:rFonts w:ascii="Dax-Regular" w:hAnsi="Dax-Regular"/>
+                <w:noProof w:val="0"/>
+                <w:lang w:val="es-419"/>
+              </w:rPr>
+              <w:t>2’740,937.5</w:t>
+            </w:r>
           </w:p>
         </w:tc>
         <w:tc>
@@ -4832,7 +5693,7 @@
           </w:tcPr>
           <w:p>
             <w:pPr>
-              <w:jc w:val="both"/>
+              <w:jc w:val="center"/>
               <w:cnfStyle w:val="000000100000" w:firstRow="0" w:lastRow="0" w:firstColumn="0" w:lastColumn="0" w:oddVBand="0" w:evenVBand="0" w:oddHBand="1" w:evenHBand="0" w:firstRowFirstColumn="0" w:firstRowLastColumn="0" w:lastRowFirstColumn="0" w:lastRowLastColumn="0"/>
               <w:rPr>
                 <w:rFonts w:ascii="Dax-Regular" w:hAnsi="Dax-Regular"/>
@@ -4840,6 +5701,14 @@
                 <w:lang w:val="es-419"/>
               </w:rPr>
             </w:pPr>
+            <w:r>
+              <w:rPr>
+                <w:rFonts w:ascii="Dax-Regular" w:hAnsi="Dax-Regular"/>
+                <w:noProof w:val="0"/>
+                <w:lang w:val="es-419"/>
+              </w:rPr>
+              <w:t>2’495,437.5</w:t>
+            </w:r>
           </w:p>
         </w:tc>
         <w:tc>
@@ -4848,7 +5717,7 @@
           </w:tcPr>
           <w:p>
             <w:pPr>
-              <w:jc w:val="both"/>
+              <w:jc w:val="center"/>
               <w:cnfStyle w:val="000000100000" w:firstRow="0" w:lastRow="0" w:firstColumn="0" w:lastColumn="0" w:oddVBand="0" w:evenVBand="0" w:oddHBand="1" w:evenHBand="0" w:firstRowFirstColumn="0" w:firstRowLastColumn="0" w:lastRowFirstColumn="0" w:lastRowLastColumn="0"/>
               <w:rPr>
                 <w:rFonts w:ascii="Dax-Regular" w:hAnsi="Dax-Regular"/>
@@ -4856,6 +5725,14 @@
                 <w:lang w:val="es-419"/>
               </w:rPr>
             </w:pPr>
+            <w:r>
+              <w:rPr>
+                <w:rFonts w:ascii="Dax-Regular" w:hAnsi="Dax-Regular"/>
+                <w:noProof w:val="0"/>
+                <w:lang w:val="es-419"/>
+              </w:rPr>
+              <w:t>44,218.75</w:t>
+            </w:r>
           </w:p>
         </w:tc>
       </w:tr>
@@ -4893,7 +5770,7 @@
           </w:tcPr>
           <w:p>
             <w:pPr>
-              <w:jc w:val="both"/>
+              <w:jc w:val="center"/>
               <w:cnfStyle w:val="000000000000" w:firstRow="0" w:lastRow="0" w:firstColumn="0" w:lastColumn="0" w:oddVBand="0" w:evenVBand="0" w:oddHBand="0" w:evenHBand="0" w:firstRowFirstColumn="0" w:firstRowLastColumn="0" w:lastRowFirstColumn="0" w:lastRowLastColumn="0"/>
               <w:rPr>
                 <w:rFonts w:ascii="Dax-Regular" w:hAnsi="Dax-Regular"/>
@@ -4909,7 +5786,7 @@
           </w:tcPr>
           <w:p>
             <w:pPr>
-              <w:jc w:val="both"/>
+              <w:jc w:val="center"/>
               <w:cnfStyle w:val="000000000000" w:firstRow="0" w:lastRow="0" w:firstColumn="0" w:lastColumn="0" w:oddVBand="0" w:evenVBand="0" w:oddHBand="0" w:evenHBand="0" w:firstRowFirstColumn="0" w:firstRowLastColumn="0" w:lastRowFirstColumn="0" w:lastRowLastColumn="0"/>
               <w:rPr>
                 <w:rFonts w:ascii="Dax-Regular" w:hAnsi="Dax-Regular"/>
@@ -4925,7 +5802,7 @@
           </w:tcPr>
           <w:p>
             <w:pPr>
-              <w:jc w:val="both"/>
+              <w:jc w:val="center"/>
               <w:cnfStyle w:val="000000000000" w:firstRow="0" w:lastRow="0" w:firstColumn="0" w:lastColumn="0" w:oddVBand="0" w:evenVBand="0" w:oddHBand="0" w:evenHBand="0" w:firstRowFirstColumn="0" w:firstRowLastColumn="0" w:lastRowFirstColumn="0" w:lastRowLastColumn="0"/>
               <w:rPr>
                 <w:rFonts w:ascii="Dax-Regular" w:hAnsi="Dax-Regular"/>
@@ -4933,6 +5810,14 @@
                 <w:lang w:val="es-419"/>
               </w:rPr>
             </w:pPr>
+            <w:r>
+              <w:rPr>
+                <w:rFonts w:ascii="Dax-Regular" w:hAnsi="Dax-Regular"/>
+                <w:noProof w:val="0"/>
+                <w:lang w:val="es-419"/>
+              </w:rPr>
+              <w:t>200,750</w:t>
+            </w:r>
           </w:p>
         </w:tc>
       </w:tr>
@@ -4961,6 +5846,7 @@
                 <w:noProof w:val="0"/>
                 <w:lang w:val="es-419"/>
               </w:rPr>
+              <w:lastRenderedPageBreak/>
               <w:t>16000</w:t>
             </w:r>
           </w:p>
@@ -4971,7 +5857,7 @@
           </w:tcPr>
           <w:p>
             <w:pPr>
-              <w:jc w:val="both"/>
+              <w:jc w:val="center"/>
               <w:cnfStyle w:val="000000100000" w:firstRow="0" w:lastRow="0" w:firstColumn="0" w:lastColumn="0" w:oddVBand="0" w:evenVBand="0" w:oddHBand="1" w:evenHBand="0" w:firstRowFirstColumn="0" w:firstRowLastColumn="0" w:lastRowFirstColumn="0" w:lastRowLastColumn="0"/>
               <w:rPr>
                 <w:rFonts w:ascii="Dax-Regular" w:hAnsi="Dax-Regular"/>
@@ -4987,7 +5873,7 @@
           </w:tcPr>
           <w:p>
             <w:pPr>
-              <w:jc w:val="both"/>
+              <w:jc w:val="center"/>
               <w:cnfStyle w:val="000000100000" w:firstRow="0" w:lastRow="0" w:firstColumn="0" w:lastColumn="0" w:oddVBand="0" w:evenVBand="0" w:oddHBand="1" w:evenHBand="0" w:firstRowFirstColumn="0" w:firstRowLastColumn="0" w:lastRowFirstColumn="0" w:lastRowLastColumn="0"/>
               <w:rPr>
                 <w:rFonts w:ascii="Dax-Regular" w:hAnsi="Dax-Regular"/>
@@ -5003,7 +5889,7 @@
           </w:tcPr>
           <w:p>
             <w:pPr>
-              <w:jc w:val="both"/>
+              <w:jc w:val="center"/>
               <w:cnfStyle w:val="000000100000" w:firstRow="0" w:lastRow="0" w:firstColumn="0" w:lastColumn="0" w:oddVBand="0" w:evenVBand="0" w:oddHBand="1" w:evenHBand="0" w:firstRowFirstColumn="0" w:firstRowLastColumn="0" w:lastRowFirstColumn="0" w:lastRowLastColumn="0"/>
               <w:rPr>
                 <w:rFonts w:ascii="Dax-Regular" w:hAnsi="Dax-Regular"/>
@@ -5011,6 +5897,14 @@
                 <w:lang w:val="es-419"/>
               </w:rPr>
             </w:pPr>
+            <w:r>
+              <w:rPr>
+                <w:rFonts w:ascii="Dax-Regular" w:hAnsi="Dax-Regular"/>
+                <w:noProof w:val="0"/>
+                <w:lang w:val="es-419"/>
+              </w:rPr>
+              <w:t>996,515.62</w:t>
+            </w:r>
           </w:p>
         </w:tc>
       </w:tr>
@@ -5048,7 +5942,7 @@
           </w:tcPr>
           <w:p>
             <w:pPr>
-              <w:jc w:val="both"/>
+              <w:jc w:val="center"/>
               <w:cnfStyle w:val="000000000000" w:firstRow="0" w:lastRow="0" w:firstColumn="0" w:lastColumn="0" w:oddVBand="0" w:evenVBand="0" w:oddHBand="0" w:evenHBand="0" w:firstRowFirstColumn="0" w:firstRowLastColumn="0" w:lastRowFirstColumn="0" w:lastRowLastColumn="0"/>
               <w:rPr>
                 <w:rFonts w:ascii="Dax-Regular" w:hAnsi="Dax-Regular"/>
@@ -5064,7 +5958,7 @@
           </w:tcPr>
           <w:p>
             <w:pPr>
-              <w:jc w:val="both"/>
+              <w:jc w:val="center"/>
               <w:cnfStyle w:val="000000000000" w:firstRow="0" w:lastRow="0" w:firstColumn="0" w:lastColumn="0" w:oddVBand="0" w:evenVBand="0" w:oddHBand="0" w:evenHBand="0" w:firstRowFirstColumn="0" w:firstRowLastColumn="0" w:lastRowFirstColumn="0" w:lastRowLastColumn="0"/>
               <w:rPr>
                 <w:rFonts w:ascii="Dax-Regular" w:hAnsi="Dax-Regular"/>
@@ -5080,7 +5974,7 @@
           </w:tcPr>
           <w:p>
             <w:pPr>
-              <w:jc w:val="both"/>
+              <w:jc w:val="center"/>
               <w:cnfStyle w:val="000000000000" w:firstRow="0" w:lastRow="0" w:firstColumn="0" w:lastColumn="0" w:oddVBand="0" w:evenVBand="0" w:oddHBand="0" w:evenHBand="0" w:firstRowFirstColumn="0" w:firstRowLastColumn="0" w:lastRowFirstColumn="0" w:lastRowLastColumn="0"/>
               <w:rPr>
                 <w:rFonts w:ascii="Dax-Regular" w:hAnsi="Dax-Regular"/>
@@ -5126,7 +6020,7 @@
           </w:tcPr>
           <w:p>
             <w:pPr>
-              <w:jc w:val="both"/>
+              <w:jc w:val="center"/>
               <w:cnfStyle w:val="000000100000" w:firstRow="0" w:lastRow="0" w:firstColumn="0" w:lastColumn="0" w:oddVBand="0" w:evenVBand="0" w:oddHBand="1" w:evenHBand="0" w:firstRowFirstColumn="0" w:firstRowLastColumn="0" w:lastRowFirstColumn="0" w:lastRowLastColumn="0"/>
               <w:rPr>
                 <w:rFonts w:ascii="Dax-Regular" w:hAnsi="Dax-Regular"/>
@@ -5142,7 +6036,7 @@
           </w:tcPr>
           <w:p>
             <w:pPr>
-              <w:jc w:val="both"/>
+              <w:jc w:val="center"/>
               <w:cnfStyle w:val="000000100000" w:firstRow="0" w:lastRow="0" w:firstColumn="0" w:lastColumn="0" w:oddVBand="0" w:evenVBand="0" w:oddHBand="1" w:evenHBand="0" w:firstRowFirstColumn="0" w:firstRowLastColumn="0" w:lastRowFirstColumn="0" w:lastRowLastColumn="0"/>
               <w:rPr>
                 <w:rFonts w:ascii="Dax-Regular" w:hAnsi="Dax-Regular"/>
@@ -5158,7 +6052,7 @@
           </w:tcPr>
           <w:p>
             <w:pPr>
-              <w:jc w:val="both"/>
+              <w:jc w:val="center"/>
               <w:cnfStyle w:val="000000100000" w:firstRow="0" w:lastRow="0" w:firstColumn="0" w:lastColumn="0" w:oddVBand="0" w:evenVBand="0" w:oddHBand="1" w:evenHBand="0" w:firstRowFirstColumn="0" w:firstRowLastColumn="0" w:lastRowFirstColumn="0" w:lastRowLastColumn="0"/>
               <w:rPr>
                 <w:rFonts w:ascii="Dax-Regular" w:hAnsi="Dax-Regular"/>
@@ -5203,7 +6097,7 @@
           </w:tcPr>
           <w:p>
             <w:pPr>
-              <w:jc w:val="both"/>
+              <w:jc w:val="center"/>
               <w:cnfStyle w:val="000000000000" w:firstRow="0" w:lastRow="0" w:firstColumn="0" w:lastColumn="0" w:oddVBand="0" w:evenVBand="0" w:oddHBand="0" w:evenHBand="0" w:firstRowFirstColumn="0" w:firstRowLastColumn="0" w:lastRowFirstColumn="0" w:lastRowLastColumn="0"/>
               <w:rPr>
                 <w:rFonts w:ascii="Dax-Regular" w:hAnsi="Dax-Regular"/>
@@ -5219,7 +6113,7 @@
           </w:tcPr>
           <w:p>
             <w:pPr>
-              <w:jc w:val="both"/>
+              <w:jc w:val="center"/>
               <w:cnfStyle w:val="000000000000" w:firstRow="0" w:lastRow="0" w:firstColumn="0" w:lastColumn="0" w:oddVBand="0" w:evenVBand="0" w:oddHBand="0" w:evenHBand="0" w:firstRowFirstColumn="0" w:firstRowLastColumn="0" w:lastRowFirstColumn="0" w:lastRowLastColumn="0"/>
               <w:rPr>
                 <w:rFonts w:ascii="Dax-Regular" w:hAnsi="Dax-Regular"/>
@@ -5235,7 +6129,7 @@
           </w:tcPr>
           <w:p>
             <w:pPr>
-              <w:jc w:val="both"/>
+              <w:jc w:val="center"/>
               <w:cnfStyle w:val="000000000000" w:firstRow="0" w:lastRow="0" w:firstColumn="0" w:lastColumn="0" w:oddVBand="0" w:evenVBand="0" w:oddHBand="0" w:evenHBand="0" w:firstRowFirstColumn="0" w:firstRowLastColumn="0" w:lastRowFirstColumn="0" w:lastRowLastColumn="0"/>
               <w:rPr>
                 <w:rFonts w:ascii="Dax-Regular" w:hAnsi="Dax-Regular"/>
@@ -5281,7 +6175,7 @@
           </w:tcPr>
           <w:p>
             <w:pPr>
-              <w:jc w:val="both"/>
+              <w:jc w:val="center"/>
               <w:cnfStyle w:val="000000100000" w:firstRow="0" w:lastRow="0" w:firstColumn="0" w:lastColumn="0" w:oddVBand="0" w:evenVBand="0" w:oddHBand="1" w:evenHBand="0" w:firstRowFirstColumn="0" w:firstRowLastColumn="0" w:lastRowFirstColumn="0" w:lastRowLastColumn="0"/>
               <w:rPr>
                 <w:rFonts w:ascii="Dax-Regular" w:hAnsi="Dax-Regular"/>
@@ -5297,7 +6191,7 @@
           </w:tcPr>
           <w:p>
             <w:pPr>
-              <w:jc w:val="both"/>
+              <w:jc w:val="center"/>
               <w:cnfStyle w:val="000000100000" w:firstRow="0" w:lastRow="0" w:firstColumn="0" w:lastColumn="0" w:oddVBand="0" w:evenVBand="0" w:oddHBand="1" w:evenHBand="0" w:firstRowFirstColumn="0" w:firstRowLastColumn="0" w:lastRowFirstColumn="0" w:lastRowLastColumn="0"/>
               <w:rPr>
                 <w:rFonts w:ascii="Dax-Regular" w:hAnsi="Dax-Regular"/>
@@ -5313,7 +6207,7 @@
           </w:tcPr>
           <w:p>
             <w:pPr>
-              <w:jc w:val="both"/>
+              <w:jc w:val="center"/>
               <w:cnfStyle w:val="000000100000" w:firstRow="0" w:lastRow="0" w:firstColumn="0" w:lastColumn="0" w:oddVBand="0" w:evenVBand="0" w:oddHBand="1" w:evenHBand="0" w:firstRowFirstColumn="0" w:firstRowLastColumn="0" w:lastRowFirstColumn="0" w:lastRowLastColumn="0"/>
               <w:rPr>
                 <w:rFonts w:ascii="Dax-Regular" w:hAnsi="Dax-Regular"/>
@@ -5359,7 +6253,7 @@
           </w:tcPr>
           <w:p>
             <w:pPr>
-              <w:jc w:val="both"/>
+              <w:jc w:val="center"/>
               <w:cnfStyle w:val="000000000000" w:firstRow="0" w:lastRow="0" w:firstColumn="0" w:lastColumn="0" w:oddVBand="0" w:evenVBand="0" w:oddHBand="0" w:evenHBand="0" w:firstRowFirstColumn="0" w:firstRowLastColumn="0" w:lastRowFirstColumn="0" w:lastRowLastColumn="0"/>
               <w:rPr>
                 <w:rFonts w:ascii="Dax-Regular" w:hAnsi="Dax-Regular"/>
@@ -5375,7 +6269,7 @@
           </w:tcPr>
           <w:p>
             <w:pPr>
-              <w:jc w:val="both"/>
+              <w:jc w:val="center"/>
               <w:cnfStyle w:val="000000000000" w:firstRow="0" w:lastRow="0" w:firstColumn="0" w:lastColumn="0" w:oddVBand="0" w:evenVBand="0" w:oddHBand="0" w:evenHBand="0" w:firstRowFirstColumn="0" w:firstRowLastColumn="0" w:lastRowFirstColumn="0" w:lastRowLastColumn="0"/>
               <w:rPr>
                 <w:rFonts w:ascii="Dax-Regular" w:hAnsi="Dax-Regular"/>
@@ -5392,7 +6286,7 @@
           <w:p>
             <w:pPr>
               <w:keepNext/>
-              <w:jc w:val="both"/>
+              <w:jc w:val="center"/>
               <w:cnfStyle w:val="000000000000" w:firstRow="0" w:lastRow="0" w:firstColumn="0" w:lastColumn="0" w:oddVBand="0" w:evenVBand="0" w:oddHBand="0" w:evenHBand="0" w:firstRowFirstColumn="0" w:firstRowLastColumn="0" w:lastRowFirstColumn="0" w:lastRowLastColumn="0"/>
               <w:rPr>
                 <w:rFonts w:ascii="Dax-Regular" w:hAnsi="Dax-Regular"/>
@@ -5406,7 +6300,7 @@
     </w:tbl>
     <w:p>
       <w:pPr>
-        <w:pStyle w:val="Caption"/>
+        <w:pStyle w:val="Descripcin"/>
         <w:ind w:left="360"/>
         <w:rPr>
           <w:lang w:val="es-419"/>
@@ -5457,7 +6351,7 @@
     </w:p>
     <w:tbl>
       <w:tblPr>
-        <w:tblStyle w:val="GridTable2-Accent3"/>
+        <w:tblStyle w:val="Tablaconcuadrcula2-nfasis3"/>
         <w:tblW w:w="8790" w:type="dxa"/>
         <w:jc w:val="center"/>
         <w:tblLook w:val="04A0" w:firstRow="1" w:lastRow="0" w:firstColumn="1" w:lastColumn="0" w:noHBand="0" w:noVBand="1"/>
@@ -5516,25 +6410,7 @@
                 <w:noProof w:val="0"/>
                 <w:lang w:val="es-419"/>
               </w:rPr>
-              <w:t>Arreglo (</w:t>
-            </w:r>
-            <w:proofErr w:type="spellStart"/>
-            <w:r>
-              <w:rPr>
-                <w:rFonts w:ascii="Dax-Regular" w:hAnsi="Dax-Regular"/>
-                <w:noProof w:val="0"/>
-                <w:lang w:val="es-419"/>
-              </w:rPr>
-              <w:t>ARRAYLIST</w:t>
-            </w:r>
-            <w:proofErr w:type="spellEnd"/>
-            <w:r>
-              <w:rPr>
-                <w:rFonts w:ascii="Dax-Regular" w:hAnsi="Dax-Regular"/>
-                <w:noProof w:val="0"/>
-                <w:lang w:val="es-419"/>
-              </w:rPr>
-              <w:t>)</w:t>
+              <w:t>Arreglo (ARRAYLIST)</w:t>
             </w:r>
           </w:p>
         </w:tc>
@@ -5558,25 +6434,7 @@
                 <w:noProof w:val="0"/>
                 <w:lang w:val="es-419"/>
               </w:rPr>
-              <w:t>Lista enlazada (</w:t>
-            </w:r>
-            <w:proofErr w:type="spellStart"/>
-            <w:r>
-              <w:rPr>
-                <w:rFonts w:ascii="Dax-Regular" w:hAnsi="Dax-Regular"/>
-                <w:noProof w:val="0"/>
-                <w:lang w:val="es-419"/>
-              </w:rPr>
-              <w:t>LINKED_LIST</w:t>
-            </w:r>
-            <w:proofErr w:type="spellEnd"/>
-            <w:r>
-              <w:rPr>
-                <w:rFonts w:ascii="Dax-Regular" w:hAnsi="Dax-Regular"/>
-                <w:noProof w:val="0"/>
-                <w:lang w:val="es-419"/>
-              </w:rPr>
-              <w:t>)</w:t>
+              <w:t>Lista enlazada (LINKED_LIST)</w:t>
             </w:r>
           </w:p>
         </w:tc>
@@ -5639,7 +6497,7 @@
           </w:tcPr>
           <w:p>
             <w:pPr>
-              <w:jc w:val="both"/>
+              <w:jc w:val="center"/>
               <w:cnfStyle w:val="000000100000" w:firstRow="0" w:lastRow="0" w:firstColumn="0" w:lastColumn="0" w:oddVBand="0" w:evenVBand="0" w:oddHBand="1" w:evenHBand="0" w:firstRowFirstColumn="0" w:firstRowLastColumn="0" w:lastRowFirstColumn="0" w:lastRowLastColumn="0"/>
               <w:rPr>
                 <w:rFonts w:ascii="Dax-Regular" w:hAnsi="Dax-Regular"/>
@@ -5647,6 +6505,14 @@
                 <w:lang w:val="es-419"/>
               </w:rPr>
             </w:pPr>
+            <w:r>
+              <w:rPr>
+                <w:rFonts w:ascii="Dax-Regular" w:hAnsi="Dax-Regular"/>
+                <w:noProof w:val="0"/>
+                <w:lang w:val="es-419"/>
+              </w:rPr>
+              <w:t>Más eficiente</w:t>
+            </w:r>
           </w:p>
         </w:tc>
         <w:tc>
@@ -5655,7 +6521,7 @@
           </w:tcPr>
           <w:p>
             <w:pPr>
-              <w:jc w:val="both"/>
+              <w:jc w:val="center"/>
               <w:cnfStyle w:val="000000100000" w:firstRow="0" w:lastRow="0" w:firstColumn="0" w:lastColumn="0" w:oddVBand="0" w:evenVBand="0" w:oddHBand="1" w:evenHBand="0" w:firstRowFirstColumn="0" w:firstRowLastColumn="0" w:lastRowFirstColumn="0" w:lastRowLastColumn="0"/>
               <w:rPr>
                 <w:rFonts w:ascii="Dax-Regular" w:hAnsi="Dax-Regular"/>
@@ -5663,6 +6529,14 @@
                 <w:lang w:val="es-419"/>
               </w:rPr>
             </w:pPr>
+            <w:r>
+              <w:rPr>
+                <w:rFonts w:ascii="Dax-Regular" w:hAnsi="Dax-Regular"/>
+                <w:noProof w:val="0"/>
+                <w:lang w:val="es-419"/>
+              </w:rPr>
+              <w:t>Menos eficiente</w:t>
+            </w:r>
           </w:p>
         </w:tc>
       </w:tr>
@@ -5730,7 +6604,7 @@
           </w:tcPr>
           <w:p>
             <w:pPr>
-              <w:jc w:val="both"/>
+              <w:jc w:val="center"/>
               <w:cnfStyle w:val="000000000000" w:firstRow="0" w:lastRow="0" w:firstColumn="0" w:lastColumn="0" w:oddVBand="0" w:evenVBand="0" w:oddHBand="0" w:evenHBand="0" w:firstRowFirstColumn="0" w:firstRowLastColumn="0" w:lastRowFirstColumn="0" w:lastRowLastColumn="0"/>
               <w:rPr>
                 <w:rFonts w:ascii="Dax-Regular" w:hAnsi="Dax-Regular"/>
@@ -5738,6 +6612,14 @@
                 <w:lang w:val="es-419"/>
               </w:rPr>
             </w:pPr>
+            <w:r>
+              <w:rPr>
+                <w:rFonts w:ascii="Dax-Regular" w:hAnsi="Dax-Regular"/>
+                <w:noProof w:val="0"/>
+                <w:lang w:val="es-419"/>
+              </w:rPr>
+              <w:t>Más eficiente</w:t>
+            </w:r>
           </w:p>
         </w:tc>
         <w:tc>
@@ -5746,7 +6628,7 @@
           </w:tcPr>
           <w:p>
             <w:pPr>
-              <w:jc w:val="both"/>
+              <w:jc w:val="center"/>
               <w:cnfStyle w:val="000000000000" w:firstRow="0" w:lastRow="0" w:firstColumn="0" w:lastColumn="0" w:oddVBand="0" w:evenVBand="0" w:oddHBand="0" w:evenHBand="0" w:firstRowFirstColumn="0" w:firstRowLastColumn="0" w:lastRowFirstColumn="0" w:lastRowLastColumn="0"/>
               <w:rPr>
                 <w:rFonts w:ascii="Dax-Regular" w:hAnsi="Dax-Regular"/>
@@ -5754,6 +6636,14 @@
                 <w:lang w:val="es-419"/>
               </w:rPr>
             </w:pPr>
+            <w:r>
+              <w:rPr>
+                <w:rFonts w:ascii="Dax-Regular" w:hAnsi="Dax-Regular"/>
+                <w:noProof w:val="0"/>
+                <w:lang w:val="es-419"/>
+              </w:rPr>
+              <w:t>Menos eficiente</w:t>
+            </w:r>
           </w:p>
         </w:tc>
       </w:tr>
@@ -5802,7 +6692,7 @@
           </w:tcPr>
           <w:p>
             <w:pPr>
-              <w:jc w:val="both"/>
+              <w:jc w:val="center"/>
               <w:cnfStyle w:val="000000100000" w:firstRow="0" w:lastRow="0" w:firstColumn="0" w:lastColumn="0" w:oddVBand="0" w:evenVBand="0" w:oddHBand="1" w:evenHBand="0" w:firstRowFirstColumn="0" w:firstRowLastColumn="0" w:lastRowFirstColumn="0" w:lastRowLastColumn="0"/>
               <w:rPr>
                 <w:rFonts w:ascii="Dax-Regular" w:hAnsi="Dax-Regular"/>
@@ -5810,6 +6700,14 @@
                 <w:lang w:val="es-419"/>
               </w:rPr>
             </w:pPr>
+            <w:r>
+              <w:rPr>
+                <w:rFonts w:ascii="Dax-Regular" w:hAnsi="Dax-Regular"/>
+                <w:noProof w:val="0"/>
+                <w:lang w:val="es-419"/>
+              </w:rPr>
+              <w:t>Más eficiente</w:t>
+            </w:r>
           </w:p>
         </w:tc>
         <w:tc>
@@ -5819,7 +6717,7 @@
           <w:p>
             <w:pPr>
               <w:keepNext/>
-              <w:jc w:val="both"/>
+              <w:jc w:val="center"/>
               <w:cnfStyle w:val="000000100000" w:firstRow="0" w:lastRow="0" w:firstColumn="0" w:lastColumn="0" w:oddVBand="0" w:evenVBand="0" w:oddHBand="1" w:evenHBand="0" w:firstRowFirstColumn="0" w:firstRowLastColumn="0" w:lastRowFirstColumn="0" w:lastRowLastColumn="0"/>
               <w:rPr>
                 <w:rFonts w:ascii="Dax-Regular" w:hAnsi="Dax-Regular"/>
@@ -5827,13 +6725,21 @@
                 <w:lang w:val="es-419"/>
               </w:rPr>
             </w:pPr>
+            <w:r>
+              <w:rPr>
+                <w:rFonts w:ascii="Dax-Regular" w:hAnsi="Dax-Regular"/>
+                <w:noProof w:val="0"/>
+                <w:lang w:val="es-419"/>
+              </w:rPr>
+              <w:t>Menos eficiente</w:t>
+            </w:r>
           </w:p>
         </w:tc>
       </w:tr>
     </w:tbl>
     <w:p>
       <w:pPr>
-        <w:pStyle w:val="Caption"/>
+        <w:pStyle w:val="Descripcin"/>
         <w:jc w:val="center"/>
         <w:rPr>
           <w:rFonts w:ascii="Dax-Regular" w:hAnsi="Dax-Regular"/>
@@ -5885,7 +6791,7 @@
     </w:p>
     <w:p>
       <w:pPr>
-        <w:pStyle w:val="Heading2"/>
+        <w:pStyle w:val="Ttulo2"/>
         <w:rPr>
           <w:b/>
           <w:bCs/>
@@ -5905,34 +6811,23 @@
     </w:p>
     <w:p>
       <w:pPr>
-        <w:pStyle w:val="ListParagraph"/>
-        <w:numPr>
-          <w:ilvl w:val="0"/>
-          <w:numId w:val="5"/>
-        </w:numPr>
+        <w:rPr>
+          <w:noProof w:val="0"/>
+          <w:lang w:val="es-419"/>
+        </w:rPr>
+      </w:pPr>
+    </w:p>
+    <w:p>
+      <w:pPr>
         <w:spacing w:after="0"/>
-        <w:jc w:val="both"/>
-        <w:rPr>
-          <w:rFonts w:ascii="Dax-Regular" w:hAnsi="Dax-Regular"/>
-          <w:lang w:val="es-419"/>
-        </w:rPr>
-      </w:pPr>
-      <w:r>
-        <w:rPr>
-          <w:rFonts w:ascii="Dax-Regular" w:hAnsi="Dax-Regular"/>
-          <w:lang w:val="es-419"/>
-        </w:rPr>
-        <w:t xml:space="preserve">Cinco gráficas generadas por los resultados de las pruebas de rendimiento en la </w:t>
-      </w:r>
-      <w:r>
+        <w:jc w:val="center"/>
         <w:rPr>
           <w:rFonts w:ascii="Dax-Regular" w:hAnsi="Dax-Regular"/>
           <w:b/>
           <w:bCs/>
           <w:lang w:val="es-419"/>
         </w:rPr>
-        <w:t xml:space="preserve">Maquina </w:t>
-      </w:r>
+      </w:pPr>
       <w:r>
         <w:rPr>
           <w:rFonts w:ascii="Dax-Regular" w:hAnsi="Dax-Regular"/>
@@ -5940,244 +6835,433 @@
           <w:bCs/>
           <w:lang w:val="es-419"/>
         </w:rPr>
-        <w:t>2</w:t>
-      </w:r>
-      <w:r>
+        <w:t>Comparación de rendimiento ARRAYLIST.</w:t>
+      </w:r>
+    </w:p>
+    <w:p>
+      <w:pPr>
+        <w:spacing w:after="0"/>
+        <w:jc w:val="both"/>
+        <w:rPr>
+          <w:rFonts w:ascii="Dax-Regular" w:hAnsi="Dax-Regular"/>
+          <w:lang w:val="es-419"/>
+        </w:rPr>
+      </w:pPr>
+    </w:p>
+    <w:p>
+      <w:pPr>
+        <w:spacing w:after="0"/>
+        <w:jc w:val="both"/>
+      </w:pPr>
+      <w:r>
+        <w:drawing>
+          <wp:inline distT="0" distB="0" distL="0" distR="0" wp14:anchorId="45C84588" wp14:editId="72807ACB">
+            <wp:extent cx="5219702" cy="4448175"/>
+            <wp:effectExtent l="0" t="0" r="0" b="0"/>
+            <wp:docPr id="1966959733" name="Imagen 1966959733"/>
+            <wp:cNvGraphicFramePr>
+              <a:graphicFrameLocks xmlns:a="http://schemas.openxmlformats.org/drawingml/2006/main" noChangeAspect="1"/>
+            </wp:cNvGraphicFramePr>
+            <a:graphic xmlns:a="http://schemas.openxmlformats.org/drawingml/2006/main">
+              <a:graphicData uri="http://schemas.openxmlformats.org/drawingml/2006/picture">
+                <pic:pic xmlns:pic="http://schemas.openxmlformats.org/drawingml/2006/picture">
+                  <pic:nvPicPr>
+                    <pic:cNvPr id="0" name=""/>
+                    <pic:cNvPicPr/>
+                  </pic:nvPicPr>
+                  <pic:blipFill>
+                    <a:blip r:embed="rId13">
+                      <a:extLst>
+                        <a:ext uri="{28A0092B-C50C-407E-A947-70E740481C1C}">
+                          <a14:useLocalDpi xmlns:a14="http://schemas.microsoft.com/office/drawing/2010/main" val="0"/>
+                        </a:ext>
+                      </a:extLst>
+                    </a:blip>
+                    <a:stretch>
+                      <a:fillRect/>
+                    </a:stretch>
+                  </pic:blipFill>
+                  <pic:spPr>
+                    <a:xfrm>
+                      <a:off x="0" y="0"/>
+                      <a:ext cx="5219702" cy="4448175"/>
+                    </a:xfrm>
+                    <a:prstGeom prst="rect">
+                      <a:avLst/>
+                    </a:prstGeom>
+                  </pic:spPr>
+                </pic:pic>
+              </a:graphicData>
+            </a:graphic>
+          </wp:inline>
+        </w:drawing>
+      </w:r>
+    </w:p>
+    <w:p>
+      <w:pPr>
+        <w:spacing w:after="0"/>
+        <w:jc w:val="both"/>
+      </w:pPr>
+    </w:p>
+    <w:p>
+      <w:pPr>
+        <w:spacing w:after="0"/>
+        <w:jc w:val="center"/>
         <w:rPr>
           <w:rFonts w:ascii="Dax-Regular" w:hAnsi="Dax-Regular"/>
           <w:b/>
           <w:bCs/>
           <w:lang w:val="es-419"/>
         </w:rPr>
-        <w:t>.</w:t>
+      </w:pPr>
+      <w:r>
+        <w:rPr>
+          <w:rFonts w:ascii="Dax-Regular" w:hAnsi="Dax-Regular"/>
+          <w:b/>
+          <w:bCs/>
+          <w:lang w:val="es-419"/>
+        </w:rPr>
+        <w:t>Comparación de rendimiento LINKED_LIST.</w:t>
       </w:r>
     </w:p>
     <w:p>
       <w:pPr>
-        <w:pStyle w:val="ListParagraph"/>
-        <w:numPr>
-          <w:ilvl w:val="1"/>
-          <w:numId w:val="5"/>
-        </w:numPr>
+        <w:spacing w:after="0"/>
+        <w:jc w:val="center"/>
+        <w:rPr>
+          <w:rFonts w:ascii="Dax-Regular" w:hAnsi="Dax-Regular"/>
+          <w:b/>
+          <w:bCs/>
+          <w:lang w:val="es-419"/>
+        </w:rPr>
+      </w:pPr>
+    </w:p>
+    <w:p>
+      <w:pPr>
         <w:spacing w:after="0"/>
         <w:jc w:val="both"/>
-        <w:rPr>
-          <w:rFonts w:ascii="Dax-Regular" w:hAnsi="Dax-Regular"/>
-          <w:lang w:val="es-419"/>
-        </w:rPr>
-      </w:pPr>
-      <w:r>
-        <w:rPr>
-          <w:rFonts w:ascii="Dax-Regular" w:hAnsi="Dax-Regular"/>
-          <w:lang w:val="es-419"/>
-        </w:rPr>
-        <w:t xml:space="preserve">Comparación de rendimiento </w:t>
-      </w:r>
-      <w:proofErr w:type="spellStart"/>
-      <w:r>
-        <w:rPr>
-          <w:rFonts w:ascii="Dax-Regular" w:hAnsi="Dax-Regular"/>
-          <w:lang w:val="es-419"/>
-        </w:rPr>
-        <w:t>ARRAYLIST</w:t>
-      </w:r>
-      <w:proofErr w:type="spellEnd"/>
-      <w:r>
-        <w:rPr>
-          <w:rFonts w:ascii="Dax-Regular" w:hAnsi="Dax-Regular"/>
-          <w:lang w:val="es-419"/>
-        </w:rPr>
-        <w:t>.</w:t>
+      </w:pPr>
+      <w:r>
+        <w:lastRenderedPageBreak/>
+        <w:drawing>
+          <wp:inline distT="0" distB="0" distL="0" distR="0" wp14:anchorId="6B1D8166" wp14:editId="14D88508">
+            <wp:extent cx="5219702" cy="4476750"/>
+            <wp:effectExtent l="0" t="0" r="0" b="0"/>
+            <wp:docPr id="1792727410" name="Imagen 1792727410"/>
+            <wp:cNvGraphicFramePr>
+              <a:graphicFrameLocks xmlns:a="http://schemas.openxmlformats.org/drawingml/2006/main" noChangeAspect="1"/>
+            </wp:cNvGraphicFramePr>
+            <a:graphic xmlns:a="http://schemas.openxmlformats.org/drawingml/2006/main">
+              <a:graphicData uri="http://schemas.openxmlformats.org/drawingml/2006/picture">
+                <pic:pic xmlns:pic="http://schemas.openxmlformats.org/drawingml/2006/picture">
+                  <pic:nvPicPr>
+                    <pic:cNvPr id="0" name=""/>
+                    <pic:cNvPicPr/>
+                  </pic:nvPicPr>
+                  <pic:blipFill>
+                    <a:blip r:embed="rId14">
+                      <a:extLst>
+                        <a:ext uri="{28A0092B-C50C-407E-A947-70E740481C1C}">
+                          <a14:useLocalDpi xmlns:a14="http://schemas.microsoft.com/office/drawing/2010/main" val="0"/>
+                        </a:ext>
+                      </a:extLst>
+                    </a:blip>
+                    <a:stretch>
+                      <a:fillRect/>
+                    </a:stretch>
+                  </pic:blipFill>
+                  <pic:spPr>
+                    <a:xfrm>
+                      <a:off x="0" y="0"/>
+                      <a:ext cx="5219702" cy="4476750"/>
+                    </a:xfrm>
+                    <a:prstGeom prst="rect">
+                      <a:avLst/>
+                    </a:prstGeom>
+                  </pic:spPr>
+                </pic:pic>
+              </a:graphicData>
+            </a:graphic>
+          </wp:inline>
+        </w:drawing>
       </w:r>
     </w:p>
     <w:p>
       <w:pPr>
-        <w:pStyle w:val="ListParagraph"/>
-        <w:numPr>
-          <w:ilvl w:val="1"/>
-          <w:numId w:val="5"/>
-        </w:numPr>
         <w:spacing w:after="0"/>
         <w:jc w:val="both"/>
         <w:rPr>
           <w:rFonts w:ascii="Dax-Regular" w:hAnsi="Dax-Regular"/>
-          <w:lang w:val="es-419"/>
-        </w:rPr>
-      </w:pPr>
-      <w:r>
-        <w:rPr>
-          <w:rFonts w:ascii="Dax-Regular" w:hAnsi="Dax-Regular"/>
-          <w:lang w:val="es-419"/>
-        </w:rPr>
-        <w:t xml:space="preserve">Comparación de rendimiento </w:t>
-      </w:r>
-      <w:proofErr w:type="spellStart"/>
-      <w:r>
-        <w:rPr>
-          <w:rFonts w:ascii="Dax-Regular" w:hAnsi="Dax-Regular"/>
-          <w:lang w:val="es-419"/>
-        </w:rPr>
-        <w:t>LINKED_LIST</w:t>
-      </w:r>
-      <w:proofErr w:type="spellEnd"/>
-      <w:r>
-        <w:rPr>
-          <w:rFonts w:ascii="Dax-Regular" w:hAnsi="Dax-Regular"/>
-          <w:lang w:val="es-419"/>
-        </w:rPr>
-        <w:t>.</w:t>
-      </w:r>
+          <w:b/>
+          <w:bCs/>
+          <w:lang w:val="es-419"/>
+        </w:rPr>
+      </w:pPr>
     </w:p>
     <w:p>
       <w:pPr>
-        <w:pStyle w:val="ListParagraph"/>
-        <w:numPr>
-          <w:ilvl w:val="1"/>
-          <w:numId w:val="5"/>
-        </w:numPr>
+        <w:spacing w:after="0"/>
+        <w:jc w:val="center"/>
+        <w:rPr>
+          <w:rFonts w:ascii="Dax-Regular" w:hAnsi="Dax-Regular"/>
+          <w:b/>
+          <w:bCs/>
+          <w:lang w:val="es-419"/>
+        </w:rPr>
+      </w:pPr>
+      <w:r>
+        <w:rPr>
+          <w:rFonts w:ascii="Dax-Regular" w:hAnsi="Dax-Regular"/>
+          <w:b/>
+          <w:bCs/>
+          <w:lang w:val="es-419"/>
+        </w:rPr>
+        <w:t>Comparación de rendimiento para Insertion Sort.</w:t>
+      </w:r>
+    </w:p>
+    <w:p>
+      <w:pPr>
         <w:spacing w:after="0"/>
         <w:jc w:val="both"/>
         <w:rPr>
-          <w:rFonts w:ascii="Dax-Regular" w:hAnsi="Dax-Regular"/>
-          <w:lang w:val="es-419"/>
-        </w:rPr>
-      </w:pPr>
-      <w:r>
-        <w:rPr>
-          <w:rFonts w:ascii="Dax-Regular" w:hAnsi="Dax-Regular"/>
-          <w:lang w:val="es-419"/>
-        </w:rPr>
-        <w:t xml:space="preserve">Comparación de rendimiento para </w:t>
-      </w:r>
-      <w:proofErr w:type="spellStart"/>
-      <w:r>
-        <w:rPr>
-          <w:rFonts w:ascii="Dax-Regular" w:hAnsi="Dax-Regular"/>
-          <w:lang w:val="es-419"/>
-        </w:rPr>
-        <w:t>Insertion</w:t>
-      </w:r>
-      <w:proofErr w:type="spellEnd"/>
-      <w:r>
-        <w:rPr>
-          <w:rFonts w:ascii="Dax-Regular" w:hAnsi="Dax-Regular"/>
-          <w:lang w:val="es-419"/>
-        </w:rPr>
-        <w:t xml:space="preserve"> </w:t>
-      </w:r>
-      <w:proofErr w:type="spellStart"/>
-      <w:r>
-        <w:rPr>
-          <w:rFonts w:ascii="Dax-Regular" w:hAnsi="Dax-Regular"/>
-          <w:lang w:val="es-419"/>
-        </w:rPr>
-        <w:t>Sort</w:t>
-      </w:r>
-      <w:proofErr w:type="spellEnd"/>
-      <w:r>
-        <w:rPr>
-          <w:rFonts w:ascii="Dax-Regular" w:hAnsi="Dax-Regular"/>
-          <w:lang w:val="es-419"/>
-        </w:rPr>
-        <w:t>.</w:t>
-      </w:r>
+          <w:lang w:val="es-CO"/>
+        </w:rPr>
+      </w:pPr>
     </w:p>
     <w:p>
       <w:pPr>
-        <w:pStyle w:val="ListParagraph"/>
-        <w:numPr>
-          <w:ilvl w:val="1"/>
-          <w:numId w:val="5"/>
-        </w:numPr>
         <w:spacing w:after="0"/>
         <w:jc w:val="both"/>
-        <w:rPr>
-          <w:rFonts w:ascii="Dax-Regular" w:hAnsi="Dax-Regular"/>
-          <w:lang w:val="es-419"/>
-        </w:rPr>
-      </w:pPr>
-      <w:r>
-        <w:rPr>
-          <w:rFonts w:ascii="Dax-Regular" w:hAnsi="Dax-Regular"/>
-          <w:lang w:val="es-419"/>
-        </w:rPr>
+      </w:pPr>
+      <w:r>
         <w:lastRenderedPageBreak/>
-        <w:t xml:space="preserve">Comparación de rendimiento para </w:t>
-      </w:r>
-      <w:proofErr w:type="spellStart"/>
-      <w:r>
-        <w:rPr>
-          <w:rFonts w:ascii="Dax-Regular" w:hAnsi="Dax-Regular"/>
-          <w:lang w:val="es-419"/>
-        </w:rPr>
-        <w:t>Selection</w:t>
-      </w:r>
-      <w:proofErr w:type="spellEnd"/>
-      <w:r>
-        <w:rPr>
-          <w:rFonts w:ascii="Dax-Regular" w:hAnsi="Dax-Regular"/>
-          <w:lang w:val="es-419"/>
-        </w:rPr>
-        <w:t xml:space="preserve"> </w:t>
-      </w:r>
-      <w:proofErr w:type="spellStart"/>
-      <w:r>
-        <w:rPr>
-          <w:rFonts w:ascii="Dax-Regular" w:hAnsi="Dax-Regular"/>
-          <w:lang w:val="es-419"/>
-        </w:rPr>
-        <w:t>Sort</w:t>
-      </w:r>
-      <w:proofErr w:type="spellEnd"/>
-      <w:r>
-        <w:rPr>
-          <w:rFonts w:ascii="Dax-Regular" w:hAnsi="Dax-Regular"/>
-          <w:lang w:val="es-419"/>
-        </w:rPr>
-        <w:t>.</w:t>
+        <w:drawing>
+          <wp:inline distT="0" distB="0" distL="0" distR="0" wp14:anchorId="435ADE8B" wp14:editId="536EC356">
+            <wp:extent cx="5210174" cy="4457700"/>
+            <wp:effectExtent l="0" t="0" r="0" b="0"/>
+            <wp:docPr id="962986889" name="Imagen 962986889"/>
+            <wp:cNvGraphicFramePr>
+              <a:graphicFrameLocks xmlns:a="http://schemas.openxmlformats.org/drawingml/2006/main" noChangeAspect="1"/>
+            </wp:cNvGraphicFramePr>
+            <a:graphic xmlns:a="http://schemas.openxmlformats.org/drawingml/2006/main">
+              <a:graphicData uri="http://schemas.openxmlformats.org/drawingml/2006/picture">
+                <pic:pic xmlns:pic="http://schemas.openxmlformats.org/drawingml/2006/picture">
+                  <pic:nvPicPr>
+                    <pic:cNvPr id="0" name=""/>
+                    <pic:cNvPicPr/>
+                  </pic:nvPicPr>
+                  <pic:blipFill>
+                    <a:blip r:embed="rId15">
+                      <a:extLst>
+                        <a:ext uri="{28A0092B-C50C-407E-A947-70E740481C1C}">
+                          <a14:useLocalDpi xmlns:a14="http://schemas.microsoft.com/office/drawing/2010/main" val="0"/>
+                        </a:ext>
+                      </a:extLst>
+                    </a:blip>
+                    <a:stretch>
+                      <a:fillRect/>
+                    </a:stretch>
+                  </pic:blipFill>
+                  <pic:spPr>
+                    <a:xfrm>
+                      <a:off x="0" y="0"/>
+                      <a:ext cx="5210174" cy="4457700"/>
+                    </a:xfrm>
+                    <a:prstGeom prst="rect">
+                      <a:avLst/>
+                    </a:prstGeom>
+                  </pic:spPr>
+                </pic:pic>
+              </a:graphicData>
+            </a:graphic>
+          </wp:inline>
+        </w:drawing>
       </w:r>
     </w:p>
     <w:p>
       <w:pPr>
-        <w:pStyle w:val="ListParagraph"/>
-        <w:numPr>
-          <w:ilvl w:val="1"/>
-          <w:numId w:val="5"/>
-        </w:numPr>
         <w:spacing w:after="0"/>
         <w:jc w:val="both"/>
-        <w:rPr>
-          <w:rFonts w:ascii="Dax-Regular" w:hAnsi="Dax-Regular"/>
-          <w:lang w:val="es-419"/>
-        </w:rPr>
-      </w:pPr>
-      <w:r>
-        <w:rPr>
-          <w:rFonts w:ascii="Dax-Regular" w:hAnsi="Dax-Regular"/>
-          <w:lang w:val="es-419"/>
-        </w:rPr>
-        <w:t xml:space="preserve">Comparación de rendimiento para Shell </w:t>
-      </w:r>
-      <w:proofErr w:type="spellStart"/>
-      <w:r>
-        <w:rPr>
-          <w:rFonts w:ascii="Dax-Regular" w:hAnsi="Dax-Regular"/>
-          <w:lang w:val="es-419"/>
-        </w:rPr>
-        <w:t>Sort</w:t>
-      </w:r>
-      <w:proofErr w:type="spellEnd"/>
-      <w:r>
-        <w:rPr>
-          <w:rFonts w:ascii="Dax-Regular" w:hAnsi="Dax-Regular"/>
-          <w:lang w:val="es-419"/>
-        </w:rPr>
-        <w:t>.</w:t>
-      </w:r>
+      </w:pPr>
     </w:p>
     <w:p>
       <w:pPr>
-        <w:pStyle w:val="Heading1"/>
+        <w:spacing w:after="0"/>
+        <w:jc w:val="center"/>
+        <w:rPr>
+          <w:rFonts w:ascii="Dax-Regular" w:hAnsi="Dax-Regular"/>
+          <w:b/>
+          <w:bCs/>
+          <w:lang w:val="es-419"/>
+        </w:rPr>
+      </w:pPr>
+      <w:r>
+        <w:rPr>
+          <w:rFonts w:ascii="Dax-Regular" w:hAnsi="Dax-Regular"/>
+          <w:b/>
+          <w:bCs/>
+          <w:lang w:val="es-419"/>
+        </w:rPr>
+        <w:t>Comparación de rendimiento para Selection Sort.</w:t>
+      </w:r>
+    </w:p>
+    <w:p>
+      <w:pPr>
+        <w:spacing w:after="0"/>
+        <w:jc w:val="center"/>
+        <w:rPr>
+          <w:rFonts w:ascii="Dax-Regular" w:hAnsi="Dax-Regular"/>
+          <w:b/>
+          <w:bCs/>
+          <w:lang w:val="es-419"/>
+        </w:rPr>
+      </w:pPr>
+    </w:p>
+    <w:p>
+      <w:pPr>
+        <w:spacing w:after="0"/>
+        <w:jc w:val="both"/>
+      </w:pPr>
+      <w:r>
+        <w:lastRenderedPageBreak/>
+        <w:drawing>
+          <wp:inline distT="0" distB="0" distL="0" distR="0" wp14:anchorId="28E5889B" wp14:editId="46E6082F">
+            <wp:extent cx="5238748" cy="4410075"/>
+            <wp:effectExtent l="0" t="0" r="0" b="0"/>
+            <wp:docPr id="1631431199" name="Imagen 1631431199"/>
+            <wp:cNvGraphicFramePr>
+              <a:graphicFrameLocks xmlns:a="http://schemas.openxmlformats.org/drawingml/2006/main" noChangeAspect="1"/>
+            </wp:cNvGraphicFramePr>
+            <a:graphic xmlns:a="http://schemas.openxmlformats.org/drawingml/2006/main">
+              <a:graphicData uri="http://schemas.openxmlformats.org/drawingml/2006/picture">
+                <pic:pic xmlns:pic="http://schemas.openxmlformats.org/drawingml/2006/picture">
+                  <pic:nvPicPr>
+                    <pic:cNvPr id="0" name=""/>
+                    <pic:cNvPicPr/>
+                  </pic:nvPicPr>
+                  <pic:blipFill>
+                    <a:blip r:embed="rId16">
+                      <a:extLst>
+                        <a:ext uri="{28A0092B-C50C-407E-A947-70E740481C1C}">
+                          <a14:useLocalDpi xmlns:a14="http://schemas.microsoft.com/office/drawing/2010/main" val="0"/>
+                        </a:ext>
+                      </a:extLst>
+                    </a:blip>
+                    <a:stretch>
+                      <a:fillRect/>
+                    </a:stretch>
+                  </pic:blipFill>
+                  <pic:spPr>
+                    <a:xfrm>
+                      <a:off x="0" y="0"/>
+                      <a:ext cx="5238748" cy="4410075"/>
+                    </a:xfrm>
+                    <a:prstGeom prst="rect">
+                      <a:avLst/>
+                    </a:prstGeom>
+                  </pic:spPr>
+                </pic:pic>
+              </a:graphicData>
+            </a:graphic>
+          </wp:inline>
+        </w:drawing>
+      </w:r>
+    </w:p>
+    <w:p>
+      <w:pPr>
+        <w:spacing w:after="0"/>
+        <w:jc w:val="both"/>
+      </w:pPr>
+    </w:p>
+    <w:p>
+      <w:pPr>
+        <w:spacing w:after="0"/>
+        <w:jc w:val="center"/>
+        <w:rPr>
+          <w:rFonts w:ascii="Dax-Regular" w:hAnsi="Dax-Regular"/>
+          <w:b/>
+          <w:bCs/>
+          <w:lang w:val="es-419"/>
+        </w:rPr>
+      </w:pPr>
+      <w:r>
+        <w:rPr>
+          <w:rFonts w:ascii="Dax-Regular" w:hAnsi="Dax-Regular"/>
+          <w:b/>
+          <w:bCs/>
+          <w:lang w:val="es-419"/>
+        </w:rPr>
+        <w:t>Comparación de rendimiento para Shell Sort.</w:t>
+      </w:r>
+    </w:p>
+    <w:p>
+      <w:pPr>
+        <w:spacing w:after="0"/>
+        <w:jc w:val="both"/>
+        <w:rPr>
+          <w:lang w:val="es-CO"/>
+        </w:rPr>
+      </w:pPr>
+    </w:p>
+    <w:p>
+      <w:pPr>
+        <w:spacing w:after="0"/>
+        <w:jc w:val="both"/>
+      </w:pPr>
+      <w:r>
+        <w:lastRenderedPageBreak/>
+        <w:drawing>
+          <wp:inline distT="0" distB="0" distL="0" distR="0" wp14:anchorId="7DAA1B9D" wp14:editId="0E242958">
+            <wp:extent cx="5248276" cy="4495800"/>
+            <wp:effectExtent l="0" t="0" r="0" b="0"/>
+            <wp:docPr id="94517794" name="Imagen 94517794"/>
+            <wp:cNvGraphicFramePr>
+              <a:graphicFrameLocks xmlns:a="http://schemas.openxmlformats.org/drawingml/2006/main" noChangeAspect="1"/>
+            </wp:cNvGraphicFramePr>
+            <a:graphic xmlns:a="http://schemas.openxmlformats.org/drawingml/2006/main">
+              <a:graphicData uri="http://schemas.openxmlformats.org/drawingml/2006/picture">
+                <pic:pic xmlns:pic="http://schemas.openxmlformats.org/drawingml/2006/picture">
+                  <pic:nvPicPr>
+                    <pic:cNvPr id="0" name=""/>
+                    <pic:cNvPicPr/>
+                  </pic:nvPicPr>
+                  <pic:blipFill>
+                    <a:blip r:embed="rId17">
+                      <a:extLst>
+                        <a:ext uri="{28A0092B-C50C-407E-A947-70E740481C1C}">
+                          <a14:useLocalDpi xmlns:a14="http://schemas.microsoft.com/office/drawing/2010/main" val="0"/>
+                        </a:ext>
+                      </a:extLst>
+                    </a:blip>
+                    <a:stretch>
+                      <a:fillRect/>
+                    </a:stretch>
+                  </pic:blipFill>
+                  <pic:spPr>
+                    <a:xfrm>
+                      <a:off x="0" y="0"/>
+                      <a:ext cx="5248276" cy="4495800"/>
+                    </a:xfrm>
+                    <a:prstGeom prst="rect">
+                      <a:avLst/>
+                    </a:prstGeom>
+                  </pic:spPr>
+                </pic:pic>
+              </a:graphicData>
+            </a:graphic>
+          </wp:inline>
+        </w:drawing>
+      </w:r>
+    </w:p>
+    <w:p>
+      <w:pPr>
+        <w:spacing w:after="0"/>
+        <w:jc w:val="both"/>
+      </w:pPr>
+    </w:p>
+    <w:p>
+      <w:pPr>
+        <w:pStyle w:val="Ttulo1"/>
         <w:rPr>
           <w:b/>
           <w:bCs/>
@@ -6197,7 +7281,7 @@
     </w:p>
     <w:p>
       <w:pPr>
-        <w:pStyle w:val="ListParagraph"/>
+        <w:pStyle w:val="Prrafodelista"/>
         <w:numPr>
           <w:ilvl w:val="0"/>
           <w:numId w:val="6"/>
@@ -6218,7 +7302,160 @@
     </w:p>
     <w:p>
       <w:pPr>
-        <w:pStyle w:val="ListParagraph"/>
+        <w:spacing w:after="0"/>
+        <w:jc w:val="both"/>
+        <w:rPr>
+          <w:lang w:val="es-CO"/>
+        </w:rPr>
+      </w:pPr>
+    </w:p>
+    <w:p>
+      <w:pPr>
+        <w:spacing w:after="0"/>
+        <w:jc w:val="both"/>
+      </w:pPr>
+      <w:r>
+        <w:drawing>
+          <wp:inline distT="0" distB="0" distL="0" distR="0" wp14:anchorId="1C215161" wp14:editId="69AF760B">
+            <wp:extent cx="5943600" cy="2514600"/>
+            <wp:effectExtent l="0" t="0" r="0" b="0"/>
+            <wp:docPr id="1563347142" name="Imagen 1563347142"/>
+            <wp:cNvGraphicFramePr>
+              <a:graphicFrameLocks xmlns:a="http://schemas.openxmlformats.org/drawingml/2006/main" noChangeAspect="1"/>
+            </wp:cNvGraphicFramePr>
+            <a:graphic xmlns:a="http://schemas.openxmlformats.org/drawingml/2006/main">
+              <a:graphicData uri="http://schemas.openxmlformats.org/drawingml/2006/picture">
+                <pic:pic xmlns:pic="http://schemas.openxmlformats.org/drawingml/2006/picture">
+                  <pic:nvPicPr>
+                    <pic:cNvPr id="0" name=""/>
+                    <pic:cNvPicPr/>
+                  </pic:nvPicPr>
+                  <pic:blipFill>
+                    <a:blip r:embed="rId18">
+                      <a:extLst>
+                        <a:ext uri="{28A0092B-C50C-407E-A947-70E740481C1C}">
+                          <a14:useLocalDpi xmlns:a14="http://schemas.microsoft.com/office/drawing/2010/main" val="0"/>
+                        </a:ext>
+                      </a:extLst>
+                    </a:blip>
+                    <a:stretch>
+                      <a:fillRect/>
+                    </a:stretch>
+                  </pic:blipFill>
+                  <pic:spPr>
+                    <a:xfrm>
+                      <a:off x="0" y="0"/>
+                      <a:ext cx="5943600" cy="2514600"/>
+                    </a:xfrm>
+                    <a:prstGeom prst="rect">
+                      <a:avLst/>
+                    </a:prstGeom>
+                  </pic:spPr>
+                </pic:pic>
+              </a:graphicData>
+            </a:graphic>
+          </wp:inline>
+        </w:drawing>
+      </w:r>
+    </w:p>
+    <w:p>
+      <w:pPr>
+        <w:spacing w:after="0"/>
+        <w:jc w:val="both"/>
+      </w:pPr>
+    </w:p>
+    <w:p>
+      <w:pPr>
+        <w:spacing w:after="0"/>
+        <w:jc w:val="both"/>
+        <w:rPr>
+          <w:lang w:val="es-CO"/>
+        </w:rPr>
+      </w:pPr>
+      <w:r>
+        <w:rPr>
+          <w:rFonts w:ascii="Dax-Regular" w:hAnsi="Dax-Regular"/>
+          <w:lang w:val="es-419"/>
+        </w:rPr>
+        <w:lastRenderedPageBreak/>
+        <w:t>En términos generales esta práctica se asemeja a los peores casos teóricos de los ordenamientos iterativos. Esto podría ser de</w:t>
+      </w:r>
+      <w:r>
+        <w:rPr>
+          <w:rFonts w:ascii="Dax-Regular" w:hAnsi="Dax-Regular"/>
+          <w:lang w:val="es-419"/>
+        </w:rPr>
+        <w:t xml:space="preserve">bido a que la teoría se desarrolla en un caso matemáticamente ideal, que no toma en cuenta la memoria RAM, su uso dentro de la máquina y el espacio que pueden </w:t>
+      </w:r>
+      <w:r>
+        <w:rPr>
+          <w:rFonts w:ascii="Dax-Regular" w:hAnsi="Dax-Regular"/>
+          <w:lang w:val="es-419"/>
+        </w:rPr>
+        <w:t xml:space="preserve">ocupar otras aplicaciones ejecutándose </w:t>
+      </w:r>
+      <w:r>
+        <w:rPr>
+          <w:rFonts w:ascii="Dax-Regular" w:hAnsi="Dax-Regular"/>
+          <w:lang w:val="es-419"/>
+        </w:rPr>
+        <w:t xml:space="preserve">en segundo plano. </w:t>
+      </w:r>
+    </w:p>
+    <w:p>
+      <w:pPr>
+        <w:spacing w:after="0"/>
+        <w:jc w:val="both"/>
+        <w:rPr>
+          <w:rFonts w:ascii="Dax-Regular" w:hAnsi="Dax-Regular"/>
+          <w:lang w:val="es-419"/>
+        </w:rPr>
+      </w:pPr>
+    </w:p>
+    <w:p>
+      <w:pPr>
+        <w:spacing w:after="0"/>
+        <w:jc w:val="both"/>
+        <w:rPr>
+          <w:rFonts w:ascii="Dax-Regular" w:hAnsi="Dax-Regular"/>
+          <w:lang w:val="es-419"/>
+        </w:rPr>
+      </w:pPr>
+      <w:r>
+        <w:rPr>
+          <w:rFonts w:ascii="Dax-Regular" w:hAnsi="Dax-Regular"/>
+          <w:lang w:val="es-419"/>
+        </w:rPr>
+        <w:t>Específicamente, los ordenamientos que más se asemejan al peor caso teórico son los del arreglo. Como podemos ver en la</w:t>
+      </w:r>
+      <w:r>
+        <w:rPr>
+          <w:rFonts w:ascii="Dax-Regular" w:hAnsi="Dax-Regular"/>
+          <w:lang w:val="es-419"/>
+        </w:rPr>
+        <w:t xml:space="preserve">s gráficas generadas por los tiempos de la máquina 2, las funciones de Insertion y Selection se acercan al </w:t>
+      </w:r>
+      <w:r>
+        <w:rPr>
+          <w:rFonts w:ascii="Dax-Regular" w:hAnsi="Dax-Regular"/>
+          <w:lang w:val="es-419"/>
+        </w:rPr>
+        <w:t>n^2, mientras el shell sort se acerca al orden de n ^(3/2).</w:t>
+      </w:r>
+    </w:p>
+    <w:p>
+      <w:pPr>
+        <w:spacing w:after="0"/>
+        <w:jc w:val="both"/>
+        <w:rPr>
+          <w:rFonts w:ascii="Dax-Regular" w:hAnsi="Dax-Regular"/>
+          <w:lang w:val="es-419"/>
+        </w:rPr>
+      </w:pPr>
+    </w:p>
+    <w:p>
+      <w:pPr>
+        <w:pStyle w:val="Prrafodelista"/>
         <w:numPr>
           <w:ilvl w:val="0"/>
           <w:numId w:val="6"/>
@@ -6239,7 +7476,72 @@
     </w:p>
     <w:p>
       <w:pPr>
-        <w:pStyle w:val="ListParagraph"/>
+        <w:spacing w:after="0"/>
+        <w:jc w:val="both"/>
+        <w:rPr>
+          <w:rFonts w:ascii="Dax-Regular" w:hAnsi="Dax-Regular"/>
+          <w:lang w:val="es-419"/>
+        </w:rPr>
+      </w:pPr>
+    </w:p>
+    <w:p>
+      <w:pPr>
+        <w:spacing w:after="0"/>
+        <w:jc w:val="both"/>
+        <w:rPr>
+          <w:rFonts w:ascii="Dax-Regular" w:hAnsi="Dax-Regular"/>
+          <w:lang w:val="es-419"/>
+        </w:rPr>
+      </w:pPr>
+      <w:r>
+        <w:rPr>
+          <w:rFonts w:ascii="Dax-Regular" w:hAnsi="Dax-Regular"/>
+          <w:lang w:val="es-419"/>
+        </w:rPr>
+        <w:t>Sí, casi todos los tiempos</w:t>
+      </w:r>
+      <w:r>
+        <w:rPr>
+          <w:rFonts w:ascii="Dax-Regular" w:hAnsi="Dax-Regular"/>
+          <w:lang w:val="es-419"/>
+        </w:rPr>
+        <w:t xml:space="preserve"> registrados por</w:t>
+      </w:r>
+      <w:r>
+        <w:rPr>
+          <w:rFonts w:ascii="Dax-Regular" w:hAnsi="Dax-Regular"/>
+          <w:lang w:val="es-419"/>
+        </w:rPr>
+        <w:t xml:space="preserve"> la máquina 2 son triplicados por</w:t>
+      </w:r>
+      <w:r>
+        <w:rPr>
+          <w:rFonts w:ascii="Dax-Regular" w:hAnsi="Dax-Regular"/>
+          <w:lang w:val="es-419"/>
+        </w:rPr>
+        <w:t xml:space="preserve"> la máquina 1</w:t>
+      </w:r>
+      <w:r>
+        <w:rPr>
+          <w:rFonts w:ascii="Dax-Regular" w:hAnsi="Dax-Regular"/>
+          <w:lang w:val="es-419"/>
+        </w:rPr>
+        <w:t>.</w:t>
+      </w:r>
+    </w:p>
+    <w:p>
+      <w:pPr>
+        <w:spacing w:after="0"/>
+        <w:jc w:val="both"/>
+        <w:rPr>
+          <w:rFonts w:ascii="Dax-Regular" w:hAnsi="Dax-Regular"/>
+          <w:lang w:val="es-419"/>
+        </w:rPr>
+      </w:pPr>
+    </w:p>
+    <w:p>
+      <w:pPr>
+        <w:pStyle w:val="Prrafodelista"/>
         <w:numPr>
           <w:ilvl w:val="0"/>
           <w:numId w:val="6"/>
@@ -6260,7 +7562,79 @@
     </w:p>
     <w:p>
       <w:pPr>
-        <w:pStyle w:val="ListParagraph"/>
+        <w:spacing w:after="0"/>
+        <w:jc w:val="both"/>
+        <w:rPr>
+          <w:rFonts w:ascii="Dax-Regular" w:hAnsi="Dax-Regular"/>
+          <w:lang w:val="es-419"/>
+        </w:rPr>
+      </w:pPr>
+    </w:p>
+    <w:p>
+      <w:pPr>
+        <w:spacing w:after="0"/>
+        <w:jc w:val="both"/>
+        <w:rPr>
+          <w:rFonts w:ascii="Dax-Regular" w:hAnsi="Dax-Regular"/>
+          <w:lang w:val="es-419"/>
+        </w:rPr>
+      </w:pPr>
+      <w:r>
+        <w:rPr>
+          <w:rFonts w:ascii="Dax-Regular" w:hAnsi="Dax-Regular"/>
+          <w:lang w:val="es-419"/>
+        </w:rPr>
+        <w:t xml:space="preserve">Esto se debe tanto a la memoria RAM como al procesador de las máquinas. Un procesador más reciente contiene una mayor cantidad de </w:t>
+      </w:r>
+      <w:r>
+        <w:rPr>
+          <w:rFonts w:ascii="Dax-Regular" w:hAnsi="Dax-Regular"/>
+          <w:lang w:val="es-419"/>
+        </w:rPr>
+        <w:t xml:space="preserve">transistores lo que le permite ejecutar una mayor cantidad de tareas al mismo tiempo. Asimismo, una </w:t>
+      </w:r>
+      <w:r>
+        <w:rPr>
+          <w:rFonts w:ascii="Dax-Regular" w:hAnsi="Dax-Regular"/>
+          <w:lang w:val="es-419"/>
+        </w:rPr>
+        <w:t xml:space="preserve">mayor </w:t>
+      </w:r>
+      <w:r>
+        <w:rPr>
+          <w:rFonts w:ascii="Dax-Regular" w:hAnsi="Dax-Regular"/>
+          <w:lang w:val="es-419"/>
+        </w:rPr>
+        <w:t xml:space="preserve">capacidad de RAM </w:t>
+      </w:r>
+      <w:r>
+        <w:rPr>
+          <w:rFonts w:ascii="Dax-Regular" w:hAnsi="Dax-Regular"/>
+          <w:lang w:val="es-419"/>
+        </w:rPr>
+        <w:t>asegura a su vez que los procesos efectuados por los transistores puedan ser comunicados con otros componentes.</w:t>
+      </w:r>
+      <w:r>
+        <w:rPr>
+          <w:rFonts w:ascii="Dax-Regular" w:hAnsi="Dax-Regular"/>
+          <w:lang w:val="es-419"/>
+        </w:rPr>
+        <w:t xml:space="preserve"> En otras palabras, el procesador y la RAM tienen efecto el uno sobre el otro y entre más eficientes sean ambos, más eficiente será la máquina.</w:t>
+      </w:r>
+    </w:p>
+    <w:p>
+      <w:pPr>
+        <w:spacing w:after="0"/>
+        <w:jc w:val="both"/>
+        <w:rPr>
+          <w:rFonts w:ascii="Dax-Regular" w:hAnsi="Dax-Regular"/>
+          <w:lang w:val="es-419"/>
+        </w:rPr>
+      </w:pPr>
+    </w:p>
+    <w:p>
+      <w:pPr>
+        <w:pStyle w:val="Prrafodelista"/>
         <w:numPr>
           <w:ilvl w:val="0"/>
           <w:numId w:val="6"/>
@@ -6280,27 +7654,33 @@
     </w:p>
     <w:p>
       <w:pPr>
-        <w:rPr>
-          <w:noProof w:val="0"/>
-          <w:lang w:val="es-419"/>
-        </w:rPr>
-      </w:pPr>
-    </w:p>
-    <w:p>
-      <w:pPr>
-        <w:rPr>
-          <w:noProof w:val="0"/>
-          <w:lang w:val="es-419"/>
-        </w:rPr>
-      </w:pPr>
-    </w:p>
-    <w:p>
-      <w:pPr>
-        <w:rPr>
-          <w:noProof w:val="0"/>
-          <w:lang w:val="es-419"/>
-        </w:rPr>
-      </w:pPr>
+        <w:jc w:val="both"/>
+        <w:rPr>
+          <w:rFonts w:ascii="Dax-Regular" w:hAnsi="Dax-Regular"/>
+          <w:lang w:val="es-419"/>
+        </w:rPr>
+      </w:pPr>
+      <w:r>
+        <w:rPr>
+          <w:rFonts w:ascii="Dax-Regular" w:hAnsi="Dax-Regular"/>
+          <w:lang w:val="es-419"/>
+        </w:rPr>
+        <w:t xml:space="preserve">Si solo se tiene en cuenta los tiempos de los algoritmos el arreglo es la mejor estructura para utilizar. Esto puede deberse a que cada vez que se realiza un </w:t>
+      </w:r>
+      <w:r>
+        <w:rPr>
+          <w:rFonts w:ascii="Dax-Regular" w:hAnsi="Dax-Regular"/>
+          <w:lang w:val="es-419"/>
+        </w:rPr>
+        <w:t>intercambio de elementos para ordenarlos, internamente el computador solo debe intercambiar su lugar en memoria. Mientras que para la lista encadenada, cada que vez que se efectúa este proceso</w:t>
+      </w:r>
+      <w:r>
+        <w:rPr>
+          <w:rFonts w:ascii="Dax-Regular" w:hAnsi="Dax-Regular"/>
+          <w:lang w:val="es-419"/>
+        </w:rPr>
+        <w:t>, se deben cambiar los punteros del elemento de “atrás” y de al “frente”.</w:t>
+      </w:r>
     </w:p>
     <w:sectPr>
       <w:pgSz w:w="12240" w:h="15840"/>
@@ -6610,9 +7990,9 @@
   </w:abstractNum>
   <w:abstractNum w:abstractNumId="3" w15:restartNumberingAfterBreak="0">
     <w:nsid w:val="446D4DDB"/>
-    <w:multiLevelType w:val="multilevel"/>
+    <w:multiLevelType w:val="hybridMultilevel"/>
     <w:tmpl w:val="0409001D"/>
-    <w:lvl w:ilvl="0">
+    <w:lvl w:ilvl="0" w:tplc="A7A26AAE">
       <w:start w:val="1"/>
       <w:numFmt w:val="decimal"/>
       <w:lvlText w:val="%1)"/>
@@ -6624,7 +8004,7 @@
         <w:rFonts w:hint="default"/>
       </w:rPr>
     </w:lvl>
-    <w:lvl w:ilvl="1">
+    <w:lvl w:ilvl="1" w:tplc="3086E994">
       <w:start w:val="1"/>
       <w:numFmt w:val="lowerLetter"/>
       <w:lvlText w:val="%2)"/>
@@ -6636,7 +8016,7 @@
         <w:rFonts w:hint="default"/>
       </w:rPr>
     </w:lvl>
-    <w:lvl w:ilvl="2">
+    <w:lvl w:ilvl="2" w:tplc="4F1EBA20">
       <w:start w:val="1"/>
       <w:numFmt w:val="lowerRoman"/>
       <w:lvlText w:val="%3)"/>
@@ -6648,7 +8028,7 @@
         <w:rFonts w:hint="default"/>
       </w:rPr>
     </w:lvl>
-    <w:lvl w:ilvl="3">
+    <w:lvl w:ilvl="3" w:tplc="DFB4B80A">
       <w:start w:val="1"/>
       <w:numFmt w:val="decimal"/>
       <w:lvlText w:val="(%4)"/>
@@ -6660,7 +8040,7 @@
         <w:rFonts w:hint="default"/>
       </w:rPr>
     </w:lvl>
-    <w:lvl w:ilvl="4">
+    <w:lvl w:ilvl="4" w:tplc="FB5ED9D4">
       <w:start w:val="1"/>
       <w:numFmt w:val="lowerLetter"/>
       <w:lvlText w:val="(%5)"/>
@@ -6672,7 +8052,7 @@
         <w:rFonts w:hint="default"/>
       </w:rPr>
     </w:lvl>
-    <w:lvl w:ilvl="5">
+    <w:lvl w:ilvl="5" w:tplc="3724D152">
       <w:start w:val="1"/>
       <w:numFmt w:val="lowerRoman"/>
       <w:lvlText w:val="(%6)"/>
@@ -6684,7 +8064,7 @@
         <w:rFonts w:hint="default"/>
       </w:rPr>
     </w:lvl>
-    <w:lvl w:ilvl="6">
+    <w:lvl w:ilvl="6" w:tplc="BFEE8D3A">
       <w:start w:val="1"/>
       <w:numFmt w:val="decimal"/>
       <w:lvlText w:val="%7."/>
@@ -6696,7 +8076,7 @@
         <w:rFonts w:hint="default"/>
       </w:rPr>
     </w:lvl>
-    <w:lvl w:ilvl="7">
+    <w:lvl w:ilvl="7" w:tplc="6B1475A2">
       <w:start w:val="1"/>
       <w:numFmt w:val="lowerLetter"/>
       <w:lvlText w:val="%8."/>
@@ -6708,7 +8088,7 @@
         <w:rFonts w:hint="default"/>
       </w:rPr>
     </w:lvl>
-    <w:lvl w:ilvl="8">
+    <w:lvl w:ilvl="8" w:tplc="47586FFC">
       <w:start w:val="1"/>
       <w:numFmt w:val="lowerRoman"/>
       <w:lvlText w:val="%9."/>
@@ -7323,11 +8703,11 @@
       <w:noProof/>
     </w:rPr>
   </w:style>
-  <w:style w:type="paragraph" w:styleId="Heading1">
+  <w:style w:type="paragraph" w:styleId="Ttulo1">
     <w:name w:val="heading 1"/>
     <w:basedOn w:val="Normal"/>
     <w:next w:val="Normal"/>
-    <w:link w:val="Heading1Char"/>
+    <w:link w:val="Ttulo1Car"/>
     <w:uiPriority w:val="9"/>
     <w:qFormat/>
     <w:rsid w:val="001826C9"/>
@@ -7344,11 +8724,11 @@
       <w:szCs w:val="32"/>
     </w:rPr>
   </w:style>
-  <w:style w:type="paragraph" w:styleId="Heading2">
+  <w:style w:type="paragraph" w:styleId="Ttulo2">
     <w:name w:val="heading 2"/>
     <w:basedOn w:val="Normal"/>
     <w:next w:val="Normal"/>
-    <w:link w:val="Heading2Char"/>
+    <w:link w:val="Ttulo2Car"/>
     <w:uiPriority w:val="9"/>
     <w:unhideWhenUsed/>
     <w:qFormat/>
@@ -7366,13 +8746,13 @@
       <w:szCs w:val="26"/>
     </w:rPr>
   </w:style>
-  <w:style w:type="character" w:default="1" w:styleId="DefaultParagraphFont">
+  <w:style w:type="character" w:default="1" w:styleId="Fuentedeprrafopredeter">
     <w:name w:val="Default Paragraph Font"/>
     <w:uiPriority w:val="1"/>
     <w:semiHidden/>
     <w:unhideWhenUsed/>
   </w:style>
-  <w:style w:type="table" w:default="1" w:styleId="TableNormal">
+  <w:style w:type="table" w:default="1" w:styleId="Tablanormal">
     <w:name w:val="Normal Table"/>
     <w:uiPriority w:val="99"/>
     <w:semiHidden/>
@@ -7387,17 +8767,17 @@
       </w:tblCellMar>
     </w:tblPr>
   </w:style>
-  <w:style w:type="numbering" w:default="1" w:styleId="NoList">
+  <w:style w:type="numbering" w:default="1" w:styleId="Sinlista">
     <w:name w:val="No List"/>
     <w:uiPriority w:val="99"/>
     <w:semiHidden/>
     <w:unhideWhenUsed/>
   </w:style>
-  <w:style w:type="paragraph" w:styleId="Title">
+  <w:style w:type="paragraph" w:styleId="Ttulo">
     <w:name w:val="Title"/>
     <w:basedOn w:val="Normal"/>
     <w:next w:val="Normal"/>
-    <w:link w:val="TitleChar"/>
+    <w:link w:val="TtuloCar"/>
     <w:uiPriority w:val="10"/>
     <w:qFormat/>
     <w:rsid w:val="00BA3B38"/>
@@ -7413,10 +8793,10 @@
       <w:szCs w:val="56"/>
     </w:rPr>
   </w:style>
-  <w:style w:type="character" w:customStyle="1" w:styleId="TitleChar">
-    <w:name w:val="Title Char"/>
-    <w:basedOn w:val="DefaultParagraphFont"/>
-    <w:link w:val="Title"/>
+  <w:style w:type="character" w:customStyle="1" w:styleId="TtuloCar">
+    <w:name w:val="Título Car"/>
+    <w:basedOn w:val="Fuentedeprrafopredeter"/>
+    <w:link w:val="Ttulo"/>
     <w:uiPriority w:val="10"/>
     <w:rsid w:val="00BA3B38"/>
     <w:rPr>
@@ -7428,7 +8808,7 @@
       <w:szCs w:val="56"/>
     </w:rPr>
   </w:style>
-  <w:style w:type="paragraph" w:styleId="ListParagraph">
+  <w:style w:type="paragraph" w:styleId="Prrafodelista">
     <w:name w:val="List Paragraph"/>
     <w:basedOn w:val="Normal"/>
     <w:uiPriority w:val="34"/>
@@ -7442,7 +8822,7 @@
       <w:noProof w:val="0"/>
     </w:rPr>
   </w:style>
-  <w:style w:type="paragraph" w:styleId="Caption">
+  <w:style w:type="paragraph" w:styleId="Descripcin">
     <w:name w:val="caption"/>
     <w:basedOn w:val="Normal"/>
     <w:next w:val="Normal"/>
@@ -7462,9 +8842,9 @@
       <w:szCs w:val="18"/>
     </w:rPr>
   </w:style>
-  <w:style w:type="table" w:styleId="GridTable2">
+  <w:style w:type="table" w:styleId="Tabladecuadrcula2">
     <w:name w:val="Grid Table 2"/>
-    <w:basedOn w:val="TableNormal"/>
+    <w:basedOn w:val="Tablanormal"/>
     <w:uiPriority w:val="47"/>
     <w:rsid w:val="005C50D1"/>
     <w:pPr>
@@ -7537,9 +8917,9 @@
       </w:tcPr>
     </w:tblStylePr>
   </w:style>
-  <w:style w:type="table" w:styleId="GridTable2-Accent3">
+  <w:style w:type="table" w:styleId="Tablaconcuadrcula2-nfasis3">
     <w:name w:val="Grid Table 2 Accent 3"/>
-    <w:basedOn w:val="TableNormal"/>
+    <w:basedOn w:val="Tablanormal"/>
     <w:uiPriority w:val="47"/>
     <w:rsid w:val="00392066"/>
     <w:pPr>
@@ -7612,10 +8992,10 @@
       </w:tcPr>
     </w:tblStylePr>
   </w:style>
-  <w:style w:type="character" w:customStyle="1" w:styleId="Heading1Char">
-    <w:name w:val="Heading 1 Char"/>
-    <w:basedOn w:val="DefaultParagraphFont"/>
-    <w:link w:val="Heading1"/>
+  <w:style w:type="character" w:customStyle="1" w:styleId="Ttulo1Car">
+    <w:name w:val="Título 1 Car"/>
+    <w:basedOn w:val="Fuentedeprrafopredeter"/>
+    <w:link w:val="Ttulo1"/>
     <w:uiPriority w:val="9"/>
     <w:rsid w:val="001826C9"/>
     <w:rPr>
@@ -7626,10 +9006,10 @@
       <w:szCs w:val="32"/>
     </w:rPr>
   </w:style>
-  <w:style w:type="character" w:customStyle="1" w:styleId="Heading2Char">
-    <w:name w:val="Heading 2 Char"/>
-    <w:basedOn w:val="DefaultParagraphFont"/>
-    <w:link w:val="Heading2"/>
+  <w:style w:type="character" w:customStyle="1" w:styleId="Ttulo2Car">
+    <w:name w:val="Título 2 Car"/>
+    <w:basedOn w:val="Fuentedeprrafopredeter"/>
+    <w:link w:val="Ttulo2"/>
     <w:uiPriority w:val="9"/>
     <w:rsid w:val="001826C9"/>
     <w:rPr>
@@ -7948,6 +9328,12 @@
 </file>
 
 <file path=customXml/item2.xml><?xml version="1.0" encoding="utf-8"?>
+<p:properties xmlns:p="http://schemas.microsoft.com/office/2006/metadata/properties" xmlns:xsi="http://www.w3.org/2001/XMLSchema-instance" xmlns:pc="http://schemas.microsoft.com/office/infopath/2007/PartnerControls">
+  <documentManagement/>
+</p:properties>
+</file>
+
+<file path=customXml/item3.xml><?xml version="1.0" encoding="utf-8"?>
 <ct:contentTypeSchema xmlns:ct="http://schemas.microsoft.com/office/2006/metadata/contentType" xmlns:ma="http://schemas.microsoft.com/office/2006/metadata/properties/metaAttributes" ct:_="" ma:_="" ma:contentTypeName="Documento" ma:contentTypeID="0x01010023858CF01A2EF24688B692775F4C60A4" ma:contentTypeVersion="11" ma:contentTypeDescription="Crear nuevo documento." ma:contentTypeScope="" ma:versionID="04b510ef1bc187d79b842c792d256c41">
   <xsd:schema xmlns:xsd="http://www.w3.org/2001/XMLSchema" xmlns:xs="http://www.w3.org/2001/XMLSchema" xmlns:p="http://schemas.microsoft.com/office/2006/metadata/properties" xmlns:ns2="164883f8-7691-4ecf-b54a-664c0d0edefe" xmlns:ns3="85e30bcc-d76c-4413-8e4d-2dce22fb0743" targetNamespace="http://schemas.microsoft.com/office/2006/metadata/properties" ma:root="true" ma:fieldsID="9049981c3eb1ee76226ec9e2f8ecd7b4" ns2:_="" ns3:_="">
     <xsd:import namespace="164883f8-7691-4ecf-b54a-664c0d0edefe"/>
@@ -8158,12 +9544,6 @@
 </ct:contentTypeSchema>
 </file>
 
-<file path=customXml/item3.xml><?xml version="1.0" encoding="utf-8"?>
-<p:properties xmlns:p="http://schemas.microsoft.com/office/2006/metadata/properties" xmlns:xsi="http://www.w3.org/2001/XMLSchema-instance" xmlns:pc="http://schemas.microsoft.com/office/infopath/2007/PartnerControls">
-  <documentManagement/>
-</p:properties>
-</file>
-
 <file path=customXml/itemProps1.xml><?xml version="1.0" encoding="utf-8"?>
 <ds:datastoreItem xmlns:ds="http://schemas.openxmlformats.org/officeDocument/2006/customXml" ds:itemID="{7DBE8262-9C92-4A1B-85FF-A533173B85D6}">
   <ds:schemaRefs>
@@ -8173,14 +9553,29 @@
 </file>
 
 <file path=customXml/itemProps2.xml><?xml version="1.0" encoding="utf-8"?>
-<ds:datastoreItem xmlns:ds="http://schemas.openxmlformats.org/officeDocument/2006/customXml" ds:itemID="{CF9FB03D-8BF3-41F7-8309-0F510A005FE9}"/>
-</file>
-
-<file path=customXml/itemProps3.xml><?xml version="1.0" encoding="utf-8"?>
 <ds:datastoreItem xmlns:ds="http://schemas.openxmlformats.org/officeDocument/2006/customXml" ds:itemID="{D8D55360-DA4E-4EE6-A532-0D8BE99E30A4}">
   <ds:schemaRefs>
     <ds:schemaRef ds:uri="http://schemas.microsoft.com/office/2006/metadata/properties"/>
     <ds:schemaRef ds:uri="http://schemas.microsoft.com/office/infopath/2007/PartnerControls"/>
   </ds:schemaRefs>
 </ds:datastoreItem>
+</file>
+
+<file path=customXml/itemProps3.xml><?xml version="1.0" encoding="utf-8"?>
+<ds:datastoreItem xmlns:ds="http://schemas.openxmlformats.org/officeDocument/2006/customXml" ds:itemID="{CF9FB03D-8BF3-41F7-8309-0F510A005FE9}">
+  <ds:schemaRefs>
+    <ds:schemaRef ds:uri="http://schemas.microsoft.com/office/2006/metadata/contentType"/>
+    <ds:schemaRef ds:uri="http://schemas.microsoft.com/office/2006/metadata/properties/metaAttributes"/>
+    <ds:schemaRef ds:uri="http://www.w3.org/2001/XMLSchema"/>
+    <ds:schemaRef ds:uri="http://schemas.microsoft.com/office/2006/metadata/properties"/>
+    <ds:schemaRef ds:uri="164883f8-7691-4ecf-b54a-664c0d0edefe"/>
+    <ds:schemaRef ds:uri="85e30bcc-d76c-4413-8e4d-2dce22fb0743"/>
+    <ds:schemaRef ds:uri="http://schemas.microsoft.com/office/2006/documentManagement/types"/>
+    <ds:schemaRef ds:uri="http://schemas.microsoft.com/office/infopath/2007/PartnerControls"/>
+    <ds:schemaRef ds:uri="http://schemas.openxmlformats.org/package/2006/metadata/core-properties"/>
+    <ds:schemaRef ds:uri="http://purl.org/dc/elements/1.1/"/>
+    <ds:schemaRef ds:uri="http://purl.org/dc/terms/"/>
+    <ds:schemaRef ds:uri="http://schemas.microsoft.com/internal/obd"/>
+  </ds:schemaRefs>
+</ds:datastoreItem>
 </file>
</xml_diff>